<commit_message>
updated new graduated paper
</commit_message>
<xml_diff>
--- a/GraguatedPaper/片上光网络Draft.docx
+++ b/GraguatedPaper/片上光网络Draft.docx
@@ -1,6 +1,6 @@
 
 <file path=word/document.xml><?xml version="1.0" encoding="utf-8"?>
-<w:document xmlns:wpc="http://schemas.microsoft.com/office/word/2010/wordprocessingCanvas" xmlns:cx="http://schemas.microsoft.com/office/drawing/2014/chartex" xmlns:cx1="http://schemas.microsoft.com/office/drawing/2015/9/8/chartex" xmlns:cx2="http://schemas.microsoft.com/office/drawing/2015/10/21/chartex" xmlns:cx3="http://schemas.microsoft.com/office/drawing/2016/5/9/chartex" xmlns:cx4="http://schemas.microsoft.com/office/drawing/2016/5/10/chartex" xmlns:cx5="http://schemas.microsoft.com/office/drawing/2016/5/11/chartex" xmlns:cx6="http://schemas.microsoft.com/office/drawing/2016/5/12/chartex" xmlns:cx7="http://schemas.microsoft.com/office/drawing/2016/5/13/chartex" xmlns:cx8="http://schemas.microsoft.com/office/drawing/2016/5/14/chartex" xmlns:mc="http://schemas.openxmlformats.org/markup-compatibility/2006" xmlns:aink="http://schemas.microsoft.com/office/drawing/2016/ink" xmlns:am3d="http://schemas.microsoft.com/office/drawing/2017/model3d" xmlns:o="urn:schemas-microsoft-com:office:office" xmlns:r="http://schemas.openxmlformats.org/officeDocument/2006/relationships" xmlns:m="http://schemas.openxmlformats.org/officeDocument/2006/math" xmlns:v="urn:schemas-microsoft-com:vml" xmlns:wp14="http://schemas.microsoft.com/office/word/2010/wordprocessingDrawing" xmlns:wp="http://schemas.openxmlformats.org/drawingml/2006/wordprocessingDrawing" xmlns:w10="urn:schemas-microsoft-com:office:word" xmlns:w="http://schemas.openxmlformats.org/wordprocessingml/2006/main" xmlns:w14="http://schemas.microsoft.com/office/word/2010/wordml" xmlns:w15="http://schemas.microsoft.com/office/word/2012/wordml" xmlns:w16cid="http://schemas.microsoft.com/office/word/2016/wordml/cid" xmlns:w16se="http://schemas.microsoft.com/office/word/2015/wordml/symex" xmlns:wpg="http://schemas.microsoft.com/office/word/2010/wordprocessingGroup" xmlns:wpi="http://schemas.microsoft.com/office/word/2010/wordprocessingInk" xmlns:wne="http://schemas.microsoft.com/office/word/2006/wordml" xmlns:wps="http://schemas.microsoft.com/office/word/2010/wordprocessingShape" mc:Ignorable="w14 w15 w16se w16cid wp14">
+<w:document xmlns:wpc="http://schemas.microsoft.com/office/word/2010/wordprocessingCanvas" xmlns:mo="http://schemas.microsoft.com/office/mac/office/2008/main" xmlns:mc="http://schemas.openxmlformats.org/markup-compatibility/2006" xmlns:mv="urn:schemas-microsoft-com:mac:vml" xmlns:o="urn:schemas-microsoft-com:office:office" xmlns:r="http://schemas.openxmlformats.org/officeDocument/2006/relationships" xmlns:m="http://schemas.openxmlformats.org/officeDocument/2006/math" xmlns:v="urn:schemas-microsoft-com:vml" xmlns:wp14="http://schemas.microsoft.com/office/word/2010/wordprocessingDrawing" xmlns:wp="http://schemas.openxmlformats.org/drawingml/2006/wordprocessingDrawing" xmlns:w10="urn:schemas-microsoft-com:office:word" xmlns:w="http://schemas.openxmlformats.org/wordprocessingml/2006/main" xmlns:w14="http://schemas.microsoft.com/office/word/2010/wordml" xmlns:w15="http://schemas.microsoft.com/office/word/2012/wordml" xmlns:wpg="http://schemas.microsoft.com/office/word/2010/wordprocessingGroup" xmlns:wpi="http://schemas.microsoft.com/office/word/2010/wordprocessingInk" xmlns:wne="http://schemas.microsoft.com/office/word/2006/wordml" xmlns:wps="http://schemas.microsoft.com/office/word/2010/wordprocessingShape" mc:Ignorable="w14 w15 wp14">
   <w:body>
     <w:p>
       <w:pPr>
@@ -742,7 +742,7 @@
         <w:spacing w:before="0" w:beforeAutospacing="0" w:after="0" w:afterAutospacing="0" w:line="300" w:lineRule="auto"/>
         <w:ind w:left="0" w:firstLine="420"/>
         <w:rPr>
-          <w:rFonts w:ascii="宋体" w:eastAsia="宋体" w:hAnsi="宋体" w:hint="eastAsia"/>
+          <w:rFonts w:ascii="宋体" w:eastAsia="宋体" w:hAnsi="宋体"/>
           <w:sz w:val="24"/>
           <w:vertAlign w:val="subscript"/>
         </w:rPr>
@@ -1330,7 +1330,7 @@
         <w:spacing w:before="0" w:beforeAutospacing="0" w:after="0" w:afterAutospacing="0" w:line="300" w:lineRule="auto"/>
         <w:ind w:left="0" w:firstLine="420"/>
         <w:rPr>
-          <w:rFonts w:ascii="宋体" w:eastAsia="宋体" w:hAnsi="宋体" w:hint="eastAsia"/>
+          <w:rFonts w:ascii="宋体" w:eastAsia="宋体" w:hAnsi="宋体"/>
           <w:sz w:val="24"/>
         </w:rPr>
       </w:pPr>
@@ -1857,7 +1857,7 @@
         <w:spacing w:before="0" w:beforeAutospacing="0" w:after="0" w:afterAutospacing="0" w:line="300" w:lineRule="auto"/>
         <w:ind w:left="0" w:firstLine="420"/>
         <w:rPr>
-          <w:rFonts w:ascii="宋体" w:eastAsia="宋体" w:hAnsi="宋体" w:hint="eastAsia"/>
+          <w:rFonts w:ascii="宋体" w:eastAsia="宋体" w:hAnsi="宋体"/>
           <w:sz w:val="24"/>
         </w:rPr>
       </w:pPr>
@@ -2227,7 +2227,7 @@
         <w:spacing w:before="0" w:beforeAutospacing="0" w:after="0" w:afterAutospacing="0" w:line="300" w:lineRule="auto"/>
         <w:ind w:left="0" w:firstLine="420"/>
         <w:rPr>
-          <w:rFonts w:ascii="宋体" w:eastAsia="宋体" w:hAnsi="宋体" w:hint="eastAsia"/>
+          <w:rFonts w:ascii="宋体" w:eastAsia="宋体" w:hAnsi="宋体"/>
           <w:sz w:val="24"/>
         </w:rPr>
       </w:pPr>
@@ -3823,7 +3823,7 @@
         <w:spacing w:before="0" w:beforeAutospacing="0" w:after="0" w:afterAutospacing="0" w:line="300" w:lineRule="auto"/>
         <w:ind w:left="0" w:firstLine="420"/>
         <w:rPr>
-          <w:rFonts w:ascii="宋体" w:eastAsia="宋体" w:hAnsi="宋体" w:hint="eastAsia"/>
+          <w:rFonts w:ascii="宋体" w:eastAsia="宋体" w:hAnsi="宋体"/>
           <w:sz w:val="24"/>
         </w:rPr>
       </w:pPr>
@@ -3958,7 +3958,7 @@
           <w:sz w:val="24"/>
         </w:rPr>
         <w:drawing>
-          <wp:inline distT="0" distB="0" distL="0" distR="0">
+          <wp:inline distT="0" distB="0" distL="0" distR="0" wp14:anchorId="7F91F751" wp14:editId="1DC9C90D">
             <wp:extent cx="3231247" cy="1647448"/>
             <wp:effectExtent l="0" t="0" r="0" b="3810"/>
             <wp:docPr id="1" name="图片 1"/>
@@ -4083,7 +4083,7 @@
         <w:spacing w:before="0" w:beforeAutospacing="0" w:after="0" w:afterAutospacing="0"/>
         <w:ind w:firstLineChars="250" w:firstLine="525"/>
         <w:rPr>
-          <w:rFonts w:ascii="Times New Roman" w:hAnsi="Times New Roman" w:cs="Times New Roman" w:hint="eastAsia"/>
+          <w:rFonts w:ascii="Times New Roman" w:hAnsi="Times New Roman" w:cs="Times New Roman"/>
         </w:rPr>
       </w:pPr>
     </w:p>
@@ -4091,7 +4091,7 @@
       <w:pPr>
         <w:spacing w:before="0" w:beforeAutospacing="0" w:after="0" w:afterAutospacing="0" w:line="300" w:lineRule="auto"/>
         <w:rPr>
-          <w:rFonts w:ascii="宋体" w:eastAsia="宋体" w:hAnsi="宋体" w:hint="eastAsia"/>
+          <w:rFonts w:ascii="宋体" w:eastAsia="宋体" w:hAnsi="宋体"/>
           <w:sz w:val="24"/>
         </w:rPr>
       </w:pPr>
@@ -4128,7 +4128,7 @@
         <w:spacing w:before="0" w:beforeAutospacing="0" w:after="0" w:afterAutospacing="0" w:line="300" w:lineRule="auto"/>
         <w:ind w:left="0" w:firstLineChars="0"/>
         <w:rPr>
-          <w:rFonts w:ascii="宋体" w:eastAsia="宋体" w:hAnsi="宋体" w:hint="eastAsia"/>
+          <w:rFonts w:ascii="宋体" w:eastAsia="宋体" w:hAnsi="宋体"/>
           <w:sz w:val="24"/>
         </w:rPr>
       </w:pPr>
@@ -4816,7 +4816,7 @@
         <w:spacing w:before="0" w:beforeAutospacing="0" w:after="0" w:afterAutospacing="0" w:line="300" w:lineRule="auto"/>
         <w:ind w:left="0" w:firstLine="420"/>
         <w:rPr>
-          <w:rFonts w:ascii="宋体" w:eastAsia="宋体" w:hAnsi="宋体" w:hint="eastAsia"/>
+          <w:rFonts w:ascii="宋体" w:eastAsia="宋体" w:hAnsi="宋体"/>
           <w:sz w:val="24"/>
         </w:rPr>
       </w:pPr>
@@ -5046,7 +5046,7 @@
         <w:spacing w:before="0" w:beforeAutospacing="0" w:after="0" w:afterAutospacing="0" w:line="300" w:lineRule="auto"/>
         <w:ind w:left="0" w:firstLine="420"/>
         <w:rPr>
-          <w:rFonts w:ascii="宋体" w:eastAsia="宋体" w:hAnsi="宋体" w:hint="eastAsia"/>
+          <w:rFonts w:ascii="宋体" w:eastAsia="宋体" w:hAnsi="宋体"/>
           <w:sz w:val="24"/>
         </w:rPr>
       </w:pPr>
@@ -5452,7 +5452,7 @@
         <w:spacing w:before="0" w:beforeAutospacing="0" w:after="0" w:afterAutospacing="0" w:line="300" w:lineRule="auto"/>
         <w:ind w:left="0" w:firstLine="420"/>
         <w:rPr>
-          <w:rFonts w:ascii="宋体" w:eastAsia="宋体" w:hAnsi="宋体" w:hint="eastAsia"/>
+          <w:rFonts w:ascii="宋体" w:eastAsia="宋体" w:hAnsi="宋体"/>
           <w:sz w:val="24"/>
         </w:rPr>
       </w:pPr>
@@ -5886,7 +5886,7 @@
         <w:spacing w:before="0" w:beforeAutospacing="0" w:after="0" w:afterAutospacing="0" w:line="300" w:lineRule="auto"/>
         <w:ind w:left="0" w:firstLine="420"/>
         <w:rPr>
-          <w:rFonts w:ascii="宋体" w:eastAsia="宋体" w:hAnsi="宋体" w:hint="eastAsia"/>
+          <w:rFonts w:ascii="宋体" w:eastAsia="宋体" w:hAnsi="宋体"/>
           <w:sz w:val="24"/>
         </w:rPr>
       </w:pPr>
@@ -6557,7 +6557,7 @@
         <w:spacing w:before="0" w:beforeAutospacing="0" w:after="0" w:afterAutospacing="0" w:line="300" w:lineRule="auto"/>
         <w:ind w:left="0" w:firstLine="420"/>
         <w:rPr>
-          <w:rFonts w:ascii="宋体" w:eastAsia="宋体" w:hAnsi="宋体" w:hint="eastAsia"/>
+          <w:rFonts w:ascii="宋体" w:eastAsia="宋体" w:hAnsi="宋体"/>
           <w:sz w:val="24"/>
         </w:rPr>
       </w:pPr>
@@ -6968,7 +6968,7 @@
         <w:spacing w:before="0" w:beforeAutospacing="0" w:after="0" w:afterAutospacing="0" w:line="300" w:lineRule="auto"/>
         <w:ind w:left="0" w:firstLine="420"/>
         <w:rPr>
-          <w:rFonts w:ascii="宋体" w:eastAsia="宋体" w:hAnsi="宋体" w:hint="eastAsia"/>
+          <w:rFonts w:ascii="宋体" w:eastAsia="宋体" w:hAnsi="宋体"/>
           <w:sz w:val="24"/>
         </w:rPr>
       </w:pPr>
@@ -8649,7 +8649,7 @@
         <w:spacing w:before="0" w:beforeAutospacing="0" w:after="0" w:afterAutospacing="0" w:line="300" w:lineRule="auto"/>
         <w:ind w:left="0" w:firstLine="420"/>
         <w:rPr>
-          <w:rFonts w:ascii="宋体" w:eastAsia="宋体" w:hAnsi="宋体" w:hint="eastAsia"/>
+          <w:rFonts w:ascii="宋体" w:eastAsia="宋体" w:hAnsi="宋体"/>
           <w:sz w:val="24"/>
         </w:rPr>
       </w:pPr>
@@ -8725,7 +8725,7 @@
         <w:spacing w:before="0" w:beforeAutospacing="0" w:after="0" w:afterAutospacing="0" w:line="300" w:lineRule="auto"/>
         <w:ind w:left="0" w:firstLine="420"/>
         <w:rPr>
-          <w:rFonts w:ascii="宋体" w:eastAsia="宋体" w:hAnsi="宋体" w:hint="eastAsia"/>
+          <w:rFonts w:ascii="宋体" w:eastAsia="宋体" w:hAnsi="宋体"/>
           <w:sz w:val="24"/>
         </w:rPr>
       </w:pPr>
@@ -10220,7 +10220,7 @@
         <w:ind w:left="743" w:firstLineChars="0" w:hanging="743"/>
         <w:jc w:val="center"/>
         <w:rPr>
-          <w:rFonts w:ascii="Heiti SC Medium" w:eastAsia="Heiti SC Medium" w:hAnsi="Heiti SC Medium" w:hint="eastAsia"/>
+          <w:rFonts w:ascii="Heiti SC Medium" w:eastAsia="Heiti SC Medium" w:hAnsi="Heiti SC Medium"/>
           <w:sz w:val="32"/>
           <w:szCs w:val="32"/>
         </w:rPr>
@@ -10506,7 +10506,7 @@
           <w:sz w:val="24"/>
         </w:rPr>
         <w:drawing>
-          <wp:inline distT="0" distB="0" distL="0" distR="0">
+          <wp:inline distT="0" distB="0" distL="0" distR="0" wp14:anchorId="6132BD7B" wp14:editId="729BF5A4">
             <wp:extent cx="4223651" cy="2019719"/>
             <wp:effectExtent l="0" t="0" r="5715" b="0"/>
             <wp:docPr id="2" name="图片 2"/>
@@ -10753,26 +10753,281 @@
         <w:spacing w:beforeLines="70" w:before="218" w:beforeAutospacing="0" w:afterLines="70" w:after="218" w:afterAutospacing="0"/>
         <w:ind w:left="0"/>
         <w:rPr>
+          <w:rFonts w:ascii="Heiti SC Medium" w:eastAsia="Heiti SC Medium" w:hAnsi="Heiti SC Medium"/>
+          <w:sz w:val="28"/>
+          <w:szCs w:val="28"/>
+        </w:rPr>
+      </w:pPr>
+      <w:r>
+        <w:rPr>
           <w:rFonts w:ascii="Heiti SC Medium" w:eastAsia="Heiti SC Medium" w:hAnsi="Heiti SC Medium" w:hint="eastAsia"/>
           <w:sz w:val="28"/>
           <w:szCs w:val="28"/>
         </w:rPr>
-      </w:pPr>
+        <w:t>2</w:t>
+      </w:r>
+      <w:r>
+        <w:rPr>
+          <w:rFonts w:ascii="Heiti SC Medium" w:eastAsia="Heiti SC Medium" w:hAnsi="Heiti SC Medium"/>
+          <w:sz w:val="28"/>
+          <w:szCs w:val="28"/>
+        </w:rPr>
+        <w:t>.</w:t>
+      </w:r>
+      <w:r>
+        <w:rPr>
+          <w:rFonts w:ascii="Heiti SC Medium" w:eastAsia="Heiti SC Medium" w:hAnsi="Heiti SC Medium"/>
+          <w:sz w:val="28"/>
+          <w:szCs w:val="28"/>
+        </w:rPr>
+        <w:t>2</w:t>
+      </w:r>
       <w:r>
         <w:rPr>
           <w:rFonts w:ascii="Heiti SC Medium" w:eastAsia="Heiti SC Medium" w:hAnsi="Heiti SC Medium" w:hint="eastAsia"/>
           <w:sz w:val="28"/>
           <w:szCs w:val="28"/>
         </w:rPr>
-        <w:t>2</w:t>
-      </w:r>
-      <w:r>
+        <w:t xml:space="preserve"> 光路由结构</w:t>
+      </w:r>
+    </w:p>
+    <w:p>
+      <w:pPr>
+        <w:spacing w:before="0" w:beforeAutospacing="0" w:after="0" w:afterAutospacing="0" w:line="300" w:lineRule="auto"/>
+        <w:ind w:left="0"/>
+        <w:rPr>
+          <w:rFonts w:ascii="宋体" w:eastAsia="宋体" w:hAnsi="宋体"/>
+          <w:sz w:val="24"/>
+        </w:rPr>
+      </w:pPr>
+      <w:r>
+        <w:rPr>
+          <w:rFonts w:ascii="宋体" w:eastAsia="宋体" w:hAnsi="宋体"/>
+          <w:sz w:val="24"/>
+        </w:rPr>
+        <w:tab/>
+      </w:r>
+      <w:r>
+        <w:rPr>
+          <w:rFonts w:ascii="宋体" w:eastAsia="宋体" w:hAnsi="宋体" w:hint="eastAsia"/>
+          <w:sz w:val="24"/>
+        </w:rPr>
+        <w:t>片上光网络是基于片上光路由器和光互联的网络结构。光路由结构</w:t>
+      </w:r>
+      <w:r>
+        <w:rPr>
+          <w:rFonts w:ascii="宋体" w:eastAsia="宋体" w:hAnsi="宋体" w:hint="eastAsia"/>
+          <w:sz w:val="24"/>
+        </w:rPr>
+        <w:t>是一个重要的组成结构，其实现了路由和流控制的功能。本文中，我们主要使用了Cygnus，其是在[</w:t>
+      </w:r>
+      <w:r>
+        <w:rPr>
+          <w:rFonts w:ascii="宋体" w:eastAsia="宋体" w:hAnsi="宋体"/>
+          <w:sz w:val="24"/>
+        </w:rPr>
+        <w:t>2-14]</w:t>
+      </w:r>
+      <w:r>
+        <w:rPr>
+          <w:rFonts w:ascii="宋体" w:eastAsia="宋体" w:hAnsi="宋体" w:hint="eastAsia"/>
+          <w:sz w:val="24"/>
+        </w:rPr>
+        <w:t>中首次被提出。Cygnus是一个严格的非阻塞</w:t>
+      </w:r>
+      <w:r>
+        <w:rPr>
+          <w:rFonts w:ascii="宋体" w:eastAsia="宋体" w:hAnsi="宋体"/>
+          <w:sz w:val="24"/>
+        </w:rPr>
+        <w:t>5</w:t>
+      </w:r>
+      <w:r>
+        <w:rPr>
+          <w:rFonts w:ascii="宋体" w:eastAsia="宋体" w:hAnsi="宋体" w:hint="eastAsia"/>
+          <w:sz w:val="24"/>
+        </w:rPr>
+        <w:t>x</w:t>
+      </w:r>
+      <w:r>
+        <w:rPr>
+          <w:rFonts w:ascii="宋体" w:eastAsia="宋体" w:hAnsi="宋体"/>
+          <w:sz w:val="24"/>
+        </w:rPr>
+        <w:t>5</w:t>
+      </w:r>
+      <w:r>
+        <w:rPr>
+          <w:rFonts w:ascii="宋体" w:eastAsia="宋体" w:hAnsi="宋体" w:hint="eastAsia"/>
+          <w:sz w:val="24"/>
+        </w:rPr>
+        <w:t>光路由器，主要用来实现Mesh或者Torus网络结构。每个Cygnus路由都有</w:t>
+      </w:r>
+      <w:r>
+        <w:rPr>
+          <w:rFonts w:ascii="宋体" w:eastAsia="宋体" w:hAnsi="宋体"/>
+          <w:sz w:val="24"/>
+        </w:rPr>
+        <w:t>5</w:t>
+      </w:r>
+      <w:r>
+        <w:rPr>
+          <w:rFonts w:ascii="宋体" w:eastAsia="宋体" w:hAnsi="宋体" w:hint="eastAsia"/>
+          <w:sz w:val="24"/>
+        </w:rPr>
+        <w:t>对双向的路由，包括</w:t>
+      </w:r>
+      <w:r>
+        <w:rPr>
+          <w:rFonts w:ascii="宋体" w:eastAsia="宋体" w:hAnsi="宋体"/>
+          <w:sz w:val="24"/>
+        </w:rPr>
+        <w:t>injection/ejection</w:t>
+      </w:r>
+      <w:r>
+        <w:rPr>
+          <w:rFonts w:ascii="宋体" w:eastAsia="宋体" w:hAnsi="宋体" w:hint="eastAsia"/>
+          <w:sz w:val="24"/>
+        </w:rPr>
+        <w:t>、n</w:t>
+      </w:r>
+      <w:r>
+        <w:rPr>
+          <w:rFonts w:ascii="宋体" w:eastAsia="宋体" w:hAnsi="宋体"/>
+          <w:sz w:val="24"/>
+        </w:rPr>
+        <w:t>orth</w:t>
+      </w:r>
+      <w:r>
+        <w:rPr>
+          <w:rFonts w:ascii="宋体" w:eastAsia="宋体" w:hAnsi="宋体" w:hint="eastAsia"/>
+          <w:sz w:val="24"/>
+        </w:rPr>
+        <w:t>、s</w:t>
+      </w:r>
+      <w:r>
+        <w:rPr>
+          <w:rFonts w:ascii="宋体" w:eastAsia="宋体" w:hAnsi="宋体"/>
+          <w:sz w:val="24"/>
+        </w:rPr>
+        <w:t>outh</w:t>
+      </w:r>
+      <w:r>
+        <w:rPr>
+          <w:rFonts w:ascii="宋体" w:eastAsia="宋体" w:hAnsi="宋体" w:hint="eastAsia"/>
+          <w:sz w:val="24"/>
+        </w:rPr>
+        <w:t>、west和east端口。每一对 injection/</w:t>
+      </w:r>
+      <w:r>
+        <w:rPr>
+          <w:rFonts w:ascii="宋体" w:eastAsia="宋体" w:hAnsi="宋体"/>
+          <w:sz w:val="24"/>
+        </w:rPr>
+        <w:t>ejection</w:t>
+      </w:r>
+      <w:r>
+        <w:rPr>
+          <w:rFonts w:ascii="宋体" w:eastAsia="宋体" w:hAnsi="宋体" w:hint="eastAsia"/>
+          <w:sz w:val="24"/>
+        </w:rPr>
+        <w:t>端口都可以通过光电转换接口和功能单元之间连接起来。功能单元可以是处理器或存储控制器。</w:t>
+      </w:r>
+      <w:r>
+        <w:rPr>
+          <w:rFonts w:ascii="宋体" w:eastAsia="宋体" w:hAnsi="宋体" w:hint="eastAsia"/>
+          <w:sz w:val="24"/>
+        </w:rPr>
+        <w:t>如图中所示，Cygnus路由结构主要有光基本开关单元和电控制单元组成。</w:t>
+      </w:r>
+    </w:p>
+    <w:p>
+      <w:pPr>
+        <w:spacing w:before="0" w:beforeAutospacing="0" w:after="0" w:afterAutospacing="0" w:line="300" w:lineRule="auto"/>
+        <w:ind w:left="0"/>
+        <w:rPr>
+          <w:rFonts w:ascii="宋体" w:eastAsia="宋体" w:hAnsi="宋体"/>
+          <w:sz w:val="24"/>
+        </w:rPr>
+      </w:pPr>
+      <w:r>
+        <w:rPr>
+          <w:rFonts w:ascii="宋体" w:eastAsia="宋体" w:hAnsi="宋体"/>
+          <w:sz w:val="24"/>
+        </w:rPr>
+        <w:tab/>
+      </w:r>
+      <w:r>
+        <w:rPr>
+          <w:rFonts w:ascii="宋体" w:eastAsia="宋体" w:hAnsi="宋体" w:hint="eastAsia"/>
+          <w:sz w:val="24"/>
+        </w:rPr>
+        <w:t>正如上一节的描述，光基础开关单元控制光信号从输入端口到对应的输出端口。Cygnus优化了波导的交叉数量和功率消耗。其充分的利用through端口去尽量减少在微环谐振腔环中的功率消耗。如果光信号是在east和west端口之间或者在</w:t>
+      </w:r>
+      <w:r>
+        <w:rPr>
+          <w:rFonts w:ascii="宋体" w:eastAsia="宋体" w:hAnsi="宋体" w:hint="eastAsia"/>
+          <w:sz w:val="24"/>
+        </w:rPr>
+        <w:t>south和north端口之间传输，没有微环谐振腔会处于打开状态。当光信号必须要转弯或者使用到i</w:t>
+      </w:r>
+      <w:r>
+        <w:rPr>
+          <w:rFonts w:ascii="宋体" w:eastAsia="宋体" w:hAnsi="宋体"/>
+          <w:sz w:val="24"/>
+        </w:rPr>
+        <w:t>njection/ejection</w:t>
+      </w:r>
+      <w:r>
+        <w:rPr>
+          <w:rFonts w:ascii="宋体" w:eastAsia="宋体" w:hAnsi="宋体" w:hint="eastAsia"/>
+          <w:sz w:val="24"/>
+        </w:rPr>
+        <w:t>端口时，也只有一个微环谐振环处于打开状态。</w:t>
+      </w:r>
+    </w:p>
+    <w:p>
+      <w:pPr>
+        <w:spacing w:before="0" w:beforeAutospacing="0" w:after="0" w:afterAutospacing="0" w:line="300" w:lineRule="auto"/>
+        <w:ind w:left="0"/>
+        <w:rPr>
+          <w:rFonts w:ascii="宋体" w:eastAsia="宋体" w:hAnsi="宋体"/>
+          <w:sz w:val="24"/>
+        </w:rPr>
+      </w:pPr>
+      <w:r>
+        <w:rPr>
+          <w:rFonts w:ascii="宋体" w:eastAsia="宋体" w:hAnsi="宋体"/>
+          <w:sz w:val="24"/>
+        </w:rPr>
+        <w:tab/>
+      </w:r>
+      <w:r>
+        <w:rPr>
+          <w:rFonts w:ascii="宋体" w:eastAsia="宋体" w:hAnsi="宋体" w:hint="eastAsia"/>
+          <w:sz w:val="24"/>
+        </w:rPr>
+        <w:t>电控制单元使用传统的CMOS工艺实现。其使用电信号通过开关不同的微环谐振腔去配置光路由器。每一个电控制单元也都有5个对应的端口。</w:t>
+      </w:r>
+    </w:p>
+    <w:p>
+      <w:pPr>
+        <w:snapToGrid w:val="0"/>
+        <w:spacing w:beforeLines="70" w:before="218" w:beforeAutospacing="0" w:afterLines="70" w:after="218" w:afterAutospacing="0"/>
+        <w:ind w:left="0"/>
         <w:rPr>
           <w:rFonts w:ascii="Heiti SC Medium" w:eastAsia="Heiti SC Medium" w:hAnsi="Heiti SC Medium"/>
           <w:sz w:val="28"/>
           <w:szCs w:val="28"/>
         </w:rPr>
-        <w:t>.</w:t>
+      </w:pPr>
+      <w:r>
+        <w:rPr>
+          <w:rFonts w:ascii="Heiti SC Medium" w:eastAsia="Heiti SC Medium" w:hAnsi="Heiti SC Medium" w:hint="eastAsia"/>
+          <w:sz w:val="28"/>
+          <w:szCs w:val="28"/>
+        </w:rPr>
+        <w:t>2</w:t>
       </w:r>
       <w:r>
         <w:rPr>
@@ -10780,7 +11035,15 @@
           <w:sz w:val="28"/>
           <w:szCs w:val="28"/>
         </w:rPr>
-        <w:t>2</w:t>
+        <w:t>.</w:t>
+      </w:r>
+      <w:r>
+        <w:rPr>
+          <w:rFonts w:ascii="Heiti SC Medium" w:eastAsia="Heiti SC Medium" w:hAnsi="Heiti SC Medium"/>
+          <w:sz w:val="28"/>
+          <w:szCs w:val="28"/>
+        </w:rPr>
+        <w:t>3</w:t>
       </w:r>
       <w:r>
         <w:rPr>
@@ -10788,7 +11051,7 @@
           <w:sz w:val="28"/>
           <w:szCs w:val="28"/>
         </w:rPr>
-        <w:t xml:space="preserve"> 光路由结构</w:t>
+        <w:t xml:space="preserve"> 光网络结构</w:t>
       </w:r>
     </w:p>
     <w:p>
@@ -10812,133 +11075,22 @@
           <w:rFonts w:ascii="宋体" w:eastAsia="宋体" w:hAnsi="宋体" w:hint="eastAsia"/>
           <w:sz w:val="24"/>
         </w:rPr>
-        <w:t>片上光网络是基于片上光路由器和光互联的网络结构。光路由结构</w:t>
-      </w:r>
-      <w:r>
-        <w:rPr>
-          <w:rFonts w:ascii="宋体" w:eastAsia="宋体" w:hAnsi="宋体" w:hint="eastAsia"/>
-          <w:sz w:val="24"/>
-        </w:rPr>
-        <w:t>是一个重要的组成结构，其实现了路由和流控制的功能。本文中，我们主要使用了Cygnus，其是在[</w:t>
-      </w:r>
-      <w:r>
-        <w:rPr>
-          <w:rFonts w:ascii="宋体" w:eastAsia="宋体" w:hAnsi="宋体"/>
-          <w:sz w:val="24"/>
-        </w:rPr>
-        <w:t>2-14]</w:t>
-      </w:r>
-      <w:r>
-        <w:rPr>
-          <w:rFonts w:ascii="宋体" w:eastAsia="宋体" w:hAnsi="宋体" w:hint="eastAsia"/>
-          <w:sz w:val="24"/>
-        </w:rPr>
-        <w:t>中首次被提出。Cygnus是一个严格的非阻塞</w:t>
-      </w:r>
-      <w:r>
-        <w:rPr>
-          <w:rFonts w:ascii="宋体" w:eastAsia="宋体" w:hAnsi="宋体"/>
-          <w:sz w:val="24"/>
-        </w:rPr>
-        <w:t>5</w:t>
-      </w:r>
-      <w:r>
-        <w:rPr>
-          <w:rFonts w:ascii="宋体" w:eastAsia="宋体" w:hAnsi="宋体" w:hint="eastAsia"/>
-          <w:sz w:val="24"/>
-        </w:rPr>
-        <w:t>x</w:t>
-      </w:r>
-      <w:r>
-        <w:rPr>
-          <w:rFonts w:ascii="宋体" w:eastAsia="宋体" w:hAnsi="宋体"/>
-          <w:sz w:val="24"/>
-        </w:rPr>
-        <w:t>5</w:t>
-      </w:r>
-      <w:r>
-        <w:rPr>
-          <w:rFonts w:ascii="宋体" w:eastAsia="宋体" w:hAnsi="宋体" w:hint="eastAsia"/>
-          <w:sz w:val="24"/>
-        </w:rPr>
-        <w:t>光路由器，主要用来实现Mesh或者Torus网络结构。每个Cygnus路由都有</w:t>
-      </w:r>
-      <w:r>
-        <w:rPr>
-          <w:rFonts w:ascii="宋体" w:eastAsia="宋体" w:hAnsi="宋体"/>
-          <w:sz w:val="24"/>
-        </w:rPr>
-        <w:t>5</w:t>
-      </w:r>
-      <w:r>
-        <w:rPr>
-          <w:rFonts w:ascii="宋体" w:eastAsia="宋体" w:hAnsi="宋体" w:hint="eastAsia"/>
-          <w:sz w:val="24"/>
-        </w:rPr>
-        <w:t>对双向的路由，包括</w:t>
-      </w:r>
-      <w:r>
-        <w:rPr>
-          <w:rFonts w:ascii="宋体" w:eastAsia="宋体" w:hAnsi="宋体"/>
-          <w:sz w:val="24"/>
-        </w:rPr>
-        <w:t>injection/ejection</w:t>
-      </w:r>
-      <w:r>
-        <w:rPr>
-          <w:rFonts w:ascii="宋体" w:eastAsia="宋体" w:hAnsi="宋体" w:hint="eastAsia"/>
-          <w:sz w:val="24"/>
-        </w:rPr>
-        <w:t>、n</w:t>
-      </w:r>
-      <w:r>
-        <w:rPr>
-          <w:rFonts w:ascii="宋体" w:eastAsia="宋体" w:hAnsi="宋体"/>
-          <w:sz w:val="24"/>
-        </w:rPr>
-        <w:t>orth</w:t>
-      </w:r>
-      <w:r>
-        <w:rPr>
-          <w:rFonts w:ascii="宋体" w:eastAsia="宋体" w:hAnsi="宋体" w:hint="eastAsia"/>
-          <w:sz w:val="24"/>
-        </w:rPr>
-        <w:t>、s</w:t>
-      </w:r>
-      <w:r>
-        <w:rPr>
-          <w:rFonts w:ascii="宋体" w:eastAsia="宋体" w:hAnsi="宋体"/>
-          <w:sz w:val="24"/>
-        </w:rPr>
-        <w:t>outh</w:t>
-      </w:r>
-      <w:r>
-        <w:rPr>
-          <w:rFonts w:ascii="宋体" w:eastAsia="宋体" w:hAnsi="宋体" w:hint="eastAsia"/>
-          <w:sz w:val="24"/>
-        </w:rPr>
-        <w:t>、west和east端口。每一对 injection/</w:t>
-      </w:r>
-      <w:r>
-        <w:rPr>
-          <w:rFonts w:ascii="宋体" w:eastAsia="宋体" w:hAnsi="宋体"/>
-          <w:sz w:val="24"/>
-        </w:rPr>
-        <w:t>ejection</w:t>
-      </w:r>
-      <w:r>
-        <w:rPr>
-          <w:rFonts w:ascii="宋体" w:eastAsia="宋体" w:hAnsi="宋体" w:hint="eastAsia"/>
-          <w:sz w:val="24"/>
-        </w:rPr>
-        <w:t>端口都可以通过光电转换接口和功能单元之间连接起来。功能单元可以是处理器或存储控制器。</w:t>
-      </w:r>
-      <w:r>
-        <w:rPr>
-          <w:rFonts w:ascii="宋体" w:eastAsia="宋体" w:hAnsi="宋体" w:hint="eastAsia"/>
-          <w:sz w:val="24"/>
-        </w:rPr>
-        <w:t>如图中所示，Cygnus路由结构主要有光基本开关单元和电控制单元组成。</w:t>
+        <w:t>我们的片上光网络结构中，有两层重叠的网络结构，包括数据传输光网络和一个控制电网络。</w:t>
+      </w:r>
+      <w:r>
+        <w:rPr>
+          <w:rFonts w:ascii="宋体" w:eastAsia="宋体" w:hAnsi="宋体" w:hint="eastAsia"/>
+          <w:sz w:val="24"/>
+        </w:rPr>
+        <w:t>数据传输光网络是由Cygnus光路由结构之间通过光互联组成。</w:t>
+      </w:r>
+      <w:r>
+        <w:rPr>
+          <w:rFonts w:ascii="宋体" w:eastAsia="宋体" w:hAnsi="宋体" w:hint="eastAsia"/>
+          <w:sz w:val="24"/>
+        </w:rPr>
+        <w:lastRenderedPageBreak/>
+        <w:t>而控制电网络是一个将Cygnus控制单元通过金属导线连接起来的网络。我们通过将两层网络通过物理隔离放到3D芯片的不同层中，然后通过TSV连线将对应的单元连接起来。此外，控制信息和数据信息被分离为路由控制包和数据包，路由控制包通过电网络传输，以实现控制光路径的预定。数据包通过光网络实现快速传输。</w:t>
       </w:r>
     </w:p>
     <w:p>
@@ -10962,28 +11114,105 @@
           <w:rFonts w:ascii="宋体" w:eastAsia="宋体" w:hAnsi="宋体" w:hint="eastAsia"/>
           <w:sz w:val="24"/>
         </w:rPr>
-        <w:t>正如上一节的描述，光基础开关单元控制光信号从输入端口到对应的输出端口。Cygnus优化了波导的交叉数量和功率消耗。其充分的利用through端口去尽量减少在微环谐振腔环中的功率消耗。如果光信号是在east和west端口之间或者在</w:t>
-      </w:r>
-      <w:r>
-        <w:rPr>
-          <w:rFonts w:ascii="宋体" w:eastAsia="宋体" w:hAnsi="宋体" w:hint="eastAsia"/>
-          <w:sz w:val="24"/>
-        </w:rPr>
-        <w:t>south和north端口之间传输，没有微环谐振腔会处于打开状态。当光信号必须要转弯或者使用到i</w:t>
-      </w:r>
-      <w:r>
-        <w:rPr>
-          <w:rFonts w:ascii="宋体" w:eastAsia="宋体" w:hAnsi="宋体"/>
-          <w:sz w:val="24"/>
-        </w:rPr>
-        <w:t>njection/ejection</w:t>
-      </w:r>
-      <w:r>
-        <w:rPr>
-          <w:rFonts w:ascii="宋体" w:eastAsia="宋体" w:hAnsi="宋体" w:hint="eastAsia"/>
-          <w:sz w:val="24"/>
-        </w:rPr>
-        <w:t>端口时，也只有一个微环谐振环处于打开状态。</w:t>
+        <w:t>拓扑结构决定了网络中节点的连接方式。在多步传输的拓扑结构中，数据包需要经过中间节点的转发到目标节点。在片上网络结构中，主要的拓扑结构包括</w:t>
+      </w:r>
+      <w:r>
+        <w:rPr>
+          <w:rFonts w:ascii="宋体" w:eastAsia="宋体" w:hAnsi="宋体" w:hint="eastAsia"/>
+          <w:sz w:val="24"/>
+        </w:rPr>
+        <w:t>Mesh结构和Torus结构。</w:t>
+      </w:r>
+      <w:r>
+        <w:rPr>
+          <w:rFonts w:ascii="宋体" w:eastAsia="宋体" w:hAnsi="宋体" w:hint="eastAsia"/>
+          <w:sz w:val="24"/>
+        </w:rPr>
+        <w:t>图2</w:t>
+      </w:r>
+      <w:r>
+        <w:rPr>
+          <w:rFonts w:ascii="宋体" w:eastAsia="宋体" w:hAnsi="宋体"/>
+          <w:sz w:val="24"/>
+        </w:rPr>
+        <w:t>-3-1</w:t>
+      </w:r>
+      <w:r>
+        <w:rPr>
+          <w:rFonts w:ascii="宋体" w:eastAsia="宋体" w:hAnsi="宋体" w:hint="eastAsia"/>
+          <w:sz w:val="24"/>
+        </w:rPr>
+        <w:t>描述了一个4x</w:t>
+      </w:r>
+      <w:r>
+        <w:rPr>
+          <w:rFonts w:ascii="宋体" w:eastAsia="宋体" w:hAnsi="宋体"/>
+          <w:sz w:val="24"/>
+        </w:rPr>
+        <w:t>4</w:t>
+      </w:r>
+      <w:r>
+        <w:rPr>
+          <w:rFonts w:ascii="宋体" w:eastAsia="宋体" w:hAnsi="宋体" w:hint="eastAsia"/>
+          <w:sz w:val="24"/>
+        </w:rPr>
+        <w:t>Mesh结构的3D片上光网络。该网络是一个基于TSV技术实现的两层3D芯片结构。光层网络集成了一个数据传输光网络，该网络将所有的Cygnus路由结构通过光互联材料连接起来。电层网络包含了C</w:t>
+      </w:r>
+      <w:r>
+        <w:rPr>
+          <w:rFonts w:ascii="宋体" w:eastAsia="宋体" w:hAnsi="宋体"/>
+          <w:sz w:val="24"/>
+        </w:rPr>
+        <w:t>y</w:t>
+      </w:r>
+      <w:r>
+        <w:rPr>
+          <w:rFonts w:ascii="宋体" w:eastAsia="宋体" w:hAnsi="宋体" w:hint="eastAsia"/>
+          <w:sz w:val="24"/>
+        </w:rPr>
+        <w:t>gnus路由控制单元连接起来的网络。同时，每个路由控制单元都和一个功能单元之间相连。功能单元同时也通过EO</w:t>
+      </w:r>
+      <w:r>
+        <w:rPr>
+          <w:rFonts w:ascii="宋体" w:eastAsia="宋体" w:hAnsi="宋体"/>
+          <w:sz w:val="24"/>
+        </w:rPr>
+        <w:t>/OE</w:t>
+      </w:r>
+      <w:r>
+        <w:rPr>
+          <w:rFonts w:ascii="宋体" w:eastAsia="宋体" w:hAnsi="宋体" w:hint="eastAsia"/>
+          <w:sz w:val="24"/>
+        </w:rPr>
+        <w:t>接口和对应的光基础开关单元连接。我们使用1</w:t>
+      </w:r>
+      <w:r>
+        <w:rPr>
+          <w:rFonts w:ascii="宋体" w:eastAsia="宋体" w:hAnsi="宋体"/>
+          <w:sz w:val="24"/>
+        </w:rPr>
+        <w:t>-</w:t>
+      </w:r>
+      <w:r>
+        <w:rPr>
+          <w:rFonts w:ascii="宋体" w:eastAsia="宋体" w:hAnsi="宋体" w:hint="eastAsia"/>
+          <w:sz w:val="24"/>
+        </w:rPr>
+        <w:t>bit宽的双向光连接用于数据传输光网络，同时使用3</w:t>
+      </w:r>
+      <w:r>
+        <w:rPr>
+          <w:rFonts w:ascii="宋体" w:eastAsia="宋体" w:hAnsi="宋体"/>
+          <w:sz w:val="24"/>
+        </w:rPr>
+        <w:t>2-</w:t>
+      </w:r>
+      <w:r>
+        <w:rPr>
+          <w:rFonts w:ascii="宋体" w:eastAsia="宋体" w:hAnsi="宋体" w:hint="eastAsia"/>
+          <w:sz w:val="24"/>
+        </w:rPr>
+        <w:t>bit宽的金属数据链路用于传输路由控制信息。</w:t>
       </w:r>
     </w:p>
     <w:p>
@@ -10991,236 +11220,7 @@
         <w:spacing w:before="0" w:beforeAutospacing="0" w:after="0" w:afterAutospacing="0" w:line="300" w:lineRule="auto"/>
         <w:ind w:left="0"/>
         <w:rPr>
-          <w:rFonts w:ascii="宋体" w:eastAsia="宋体" w:hAnsi="宋体" w:hint="eastAsia"/>
-          <w:sz w:val="24"/>
-        </w:rPr>
-      </w:pPr>
-      <w:r>
-        <w:rPr>
-          <w:rFonts w:ascii="宋体" w:eastAsia="宋体" w:hAnsi="宋体"/>
-          <w:sz w:val="24"/>
-        </w:rPr>
-        <w:tab/>
-      </w:r>
-      <w:r>
-        <w:rPr>
-          <w:rFonts w:ascii="宋体" w:eastAsia="宋体" w:hAnsi="宋体" w:hint="eastAsia"/>
-          <w:sz w:val="24"/>
-        </w:rPr>
-        <w:t>电控制单元使用传统的CMOS工艺实现。其使用电信号通过开关不同的微环谐振腔去配置光路由器。每一个电控制单元也都有5个对应的端口。</w:t>
-      </w:r>
-    </w:p>
-    <w:p>
-      <w:pPr>
-        <w:snapToGrid w:val="0"/>
-        <w:spacing w:beforeLines="70" w:before="218" w:beforeAutospacing="0" w:afterLines="70" w:after="218" w:afterAutospacing="0"/>
-        <w:ind w:left="0"/>
-        <w:rPr>
-          <w:rFonts w:ascii="Heiti SC Medium" w:eastAsia="Heiti SC Medium" w:hAnsi="Heiti SC Medium" w:hint="eastAsia"/>
-          <w:sz w:val="28"/>
-          <w:szCs w:val="28"/>
-        </w:rPr>
-      </w:pPr>
-      <w:r>
-        <w:rPr>
-          <w:rFonts w:ascii="Heiti SC Medium" w:eastAsia="Heiti SC Medium" w:hAnsi="Heiti SC Medium" w:hint="eastAsia"/>
-          <w:sz w:val="28"/>
-          <w:szCs w:val="28"/>
-        </w:rPr>
-        <w:t>2</w:t>
-      </w:r>
-      <w:r>
-        <w:rPr>
-          <w:rFonts w:ascii="Heiti SC Medium" w:eastAsia="Heiti SC Medium" w:hAnsi="Heiti SC Medium"/>
-          <w:sz w:val="28"/>
-          <w:szCs w:val="28"/>
-        </w:rPr>
-        <w:t>.</w:t>
-      </w:r>
-      <w:r>
-        <w:rPr>
-          <w:rFonts w:ascii="Heiti SC Medium" w:eastAsia="Heiti SC Medium" w:hAnsi="Heiti SC Medium"/>
-          <w:sz w:val="28"/>
-          <w:szCs w:val="28"/>
-        </w:rPr>
-        <w:t>3</w:t>
-      </w:r>
-      <w:r>
-        <w:rPr>
-          <w:rFonts w:ascii="Heiti SC Medium" w:eastAsia="Heiti SC Medium" w:hAnsi="Heiti SC Medium" w:hint="eastAsia"/>
-          <w:sz w:val="28"/>
-          <w:szCs w:val="28"/>
-        </w:rPr>
-        <w:t xml:space="preserve"> 光网络结构</w:t>
-      </w:r>
-    </w:p>
-    <w:p>
-      <w:pPr>
-        <w:spacing w:before="0" w:beforeAutospacing="0" w:after="0" w:afterAutospacing="0" w:line="300" w:lineRule="auto"/>
-        <w:ind w:left="0"/>
-        <w:rPr>
-          <w:rFonts w:ascii="宋体" w:eastAsia="宋体" w:hAnsi="宋体" w:hint="eastAsia"/>
-          <w:sz w:val="24"/>
-        </w:rPr>
-      </w:pPr>
-      <w:r>
-        <w:rPr>
-          <w:rFonts w:ascii="宋体" w:eastAsia="宋体" w:hAnsi="宋体"/>
-          <w:sz w:val="24"/>
-        </w:rPr>
-        <w:tab/>
-      </w:r>
-      <w:r>
-        <w:rPr>
-          <w:rFonts w:ascii="宋体" w:eastAsia="宋体" w:hAnsi="宋体" w:hint="eastAsia"/>
-          <w:sz w:val="24"/>
-        </w:rPr>
-        <w:t>我们的片上光网络结构中，有两层重叠的网络结构，包括数据传输光网络和一个控制电网络。</w:t>
-      </w:r>
-      <w:r>
-        <w:rPr>
-          <w:rFonts w:ascii="宋体" w:eastAsia="宋体" w:hAnsi="宋体" w:hint="eastAsia"/>
-          <w:sz w:val="24"/>
-        </w:rPr>
-        <w:t>数据传输光网络是由Cygnus光路由结构之间通过光互联组成。</w:t>
-      </w:r>
-      <w:r>
-        <w:rPr>
-          <w:rFonts w:ascii="宋体" w:eastAsia="宋体" w:hAnsi="宋体" w:hint="eastAsia"/>
-          <w:sz w:val="24"/>
-        </w:rPr>
-        <w:lastRenderedPageBreak/>
-        <w:t>而控制电网络是一个将Cygnus控制单元通过金属导线连接起来的网络。我们通过将两层网络通过物理隔离放到3D芯片的不同层中，然后通过TSV连线将对应的单元连接起来。此外，控制信息和数据信息被分离为路由控制包和数据包，路由控制包通过电网络传输，以实现控制光路径的预定。数据包通过光网络实现快速传输。</w:t>
-      </w:r>
-    </w:p>
-    <w:p>
-      <w:pPr>
-        <w:spacing w:before="0" w:beforeAutospacing="0" w:after="0" w:afterAutospacing="0" w:line="300" w:lineRule="auto"/>
-        <w:ind w:left="0"/>
-        <w:rPr>
-          <w:rFonts w:ascii="宋体" w:eastAsia="宋体" w:hAnsi="宋体"/>
-          <w:sz w:val="24"/>
-        </w:rPr>
-      </w:pPr>
-      <w:r>
-        <w:rPr>
-          <w:rFonts w:ascii="宋体" w:eastAsia="宋体" w:hAnsi="宋体"/>
-          <w:sz w:val="24"/>
-        </w:rPr>
-        <w:tab/>
-      </w:r>
-      <w:r>
-        <w:rPr>
-          <w:rFonts w:ascii="宋体" w:eastAsia="宋体" w:hAnsi="宋体" w:hint="eastAsia"/>
-          <w:sz w:val="24"/>
-        </w:rPr>
-        <w:t>拓扑结构决定了网络中节点的连接方式。在多步传输的拓扑结构中，数据包需要经过中间节点的转发到目标节点。在片上网络结构中，主要的拓扑结构包括</w:t>
-      </w:r>
-      <w:r>
-        <w:rPr>
-          <w:rFonts w:ascii="宋体" w:eastAsia="宋体" w:hAnsi="宋体" w:hint="eastAsia"/>
-          <w:sz w:val="24"/>
-        </w:rPr>
-        <w:t>Mesh结构和Torus结构。</w:t>
-      </w:r>
-      <w:r>
-        <w:rPr>
-          <w:rFonts w:ascii="宋体" w:eastAsia="宋体" w:hAnsi="宋体" w:hint="eastAsia"/>
-          <w:sz w:val="24"/>
-        </w:rPr>
-        <w:t>图2</w:t>
-      </w:r>
-      <w:r>
-        <w:rPr>
-          <w:rFonts w:ascii="宋体" w:eastAsia="宋体" w:hAnsi="宋体"/>
-          <w:sz w:val="24"/>
-        </w:rPr>
-        <w:t>-3-1</w:t>
-      </w:r>
-      <w:r>
-        <w:rPr>
-          <w:rFonts w:ascii="宋体" w:eastAsia="宋体" w:hAnsi="宋体" w:hint="eastAsia"/>
-          <w:sz w:val="24"/>
-        </w:rPr>
-        <w:t>描述了一个4x</w:t>
-      </w:r>
-      <w:r>
-        <w:rPr>
-          <w:rFonts w:ascii="宋体" w:eastAsia="宋体" w:hAnsi="宋体"/>
-          <w:sz w:val="24"/>
-        </w:rPr>
-        <w:t>4</w:t>
-      </w:r>
-      <w:r>
-        <w:rPr>
-          <w:rFonts w:ascii="宋体" w:eastAsia="宋体" w:hAnsi="宋体" w:hint="eastAsia"/>
-          <w:sz w:val="24"/>
-        </w:rPr>
-        <w:t>Mesh结构的3D片上光网络。该网络是一个基于TSV技术实现的两层3D芯片结构。光层网络集成了一个数据传输光网络，该网络将所有的Cygnus路由结构通过光互联材料连接起来。电层网络包含了C</w:t>
-      </w:r>
-      <w:r>
-        <w:rPr>
-          <w:rFonts w:ascii="宋体" w:eastAsia="宋体" w:hAnsi="宋体"/>
-          <w:sz w:val="24"/>
-        </w:rPr>
-        <w:t>y</w:t>
-      </w:r>
-      <w:r>
-        <w:rPr>
-          <w:rFonts w:ascii="宋体" w:eastAsia="宋体" w:hAnsi="宋体" w:hint="eastAsia"/>
-          <w:sz w:val="24"/>
-        </w:rPr>
-        <w:t>gnus路由控制单元连接起来的网络。同时，每个路由控制单元都和一个功能单元之间相连。功能单元同时也通过EO</w:t>
-      </w:r>
-      <w:r>
-        <w:rPr>
-          <w:rFonts w:ascii="宋体" w:eastAsia="宋体" w:hAnsi="宋体"/>
-          <w:sz w:val="24"/>
-        </w:rPr>
-        <w:t>/OE</w:t>
-      </w:r>
-      <w:r>
-        <w:rPr>
-          <w:rFonts w:ascii="宋体" w:eastAsia="宋体" w:hAnsi="宋体" w:hint="eastAsia"/>
-          <w:sz w:val="24"/>
-        </w:rPr>
-        <w:t>接口和对应的光基础开关单元连接。我们使用1</w:t>
-      </w:r>
-      <w:r>
-        <w:rPr>
-          <w:rFonts w:ascii="宋体" w:eastAsia="宋体" w:hAnsi="宋体"/>
-          <w:sz w:val="24"/>
-        </w:rPr>
-        <w:t>-</w:t>
-      </w:r>
-      <w:r>
-        <w:rPr>
-          <w:rFonts w:ascii="宋体" w:eastAsia="宋体" w:hAnsi="宋体" w:hint="eastAsia"/>
-          <w:sz w:val="24"/>
-        </w:rPr>
-        <w:t>bit宽的双向光连接用于数据传输光网络，同时使用3</w:t>
-      </w:r>
-      <w:r>
-        <w:rPr>
-          <w:rFonts w:ascii="宋体" w:eastAsia="宋体" w:hAnsi="宋体"/>
-          <w:sz w:val="24"/>
-        </w:rPr>
-        <w:t>2-</w:t>
-      </w:r>
-      <w:r>
-        <w:rPr>
-          <w:rFonts w:ascii="宋体" w:eastAsia="宋体" w:hAnsi="宋体" w:hint="eastAsia"/>
-          <w:sz w:val="24"/>
-        </w:rPr>
-        <w:t>bit宽的金属数据链路用于传输路由控制信息。</w:t>
-      </w:r>
-    </w:p>
-    <w:p>
-      <w:pPr>
-        <w:spacing w:before="0" w:beforeAutospacing="0" w:after="0" w:afterAutospacing="0" w:line="300" w:lineRule="auto"/>
-        <w:ind w:left="0"/>
-        <w:rPr>
-          <w:rFonts w:ascii="宋体" w:eastAsia="宋体" w:hAnsi="宋体" w:hint="eastAsia"/>
+          <w:rFonts w:ascii="宋体" w:eastAsia="宋体" w:hAnsi="宋体"/>
           <w:sz w:val="24"/>
         </w:rPr>
       </w:pPr>
@@ -11236,17 +11236,17 @@
         <w:ind w:left="743" w:firstLineChars="0" w:hanging="743"/>
         <w:jc w:val="center"/>
         <w:rPr>
+          <w:rFonts w:ascii="Heiti SC Medium" w:eastAsia="Heiti SC Medium" w:hAnsi="Heiti SC Medium"/>
+          <w:sz w:val="32"/>
+          <w:szCs w:val="32"/>
+        </w:rPr>
+      </w:pPr>
+      <w:r>
+        <w:rPr>
           <w:rFonts w:ascii="Heiti SC Medium" w:eastAsia="Heiti SC Medium" w:hAnsi="Heiti SC Medium" w:hint="eastAsia"/>
           <w:sz w:val="32"/>
           <w:szCs w:val="32"/>
         </w:rPr>
-      </w:pPr>
-      <w:r>
-        <w:rPr>
-          <w:rFonts w:ascii="Heiti SC Medium" w:eastAsia="Heiti SC Medium" w:hAnsi="Heiti SC Medium" w:hint="eastAsia"/>
-          <w:sz w:val="32"/>
-          <w:szCs w:val="32"/>
-        </w:rPr>
         <w:t>片上光网络的路由算法</w:t>
       </w:r>
     </w:p>
@@ -11255,7 +11255,7 @@
         <w:spacing w:before="0" w:beforeAutospacing="0" w:after="0" w:afterAutospacing="0" w:line="300" w:lineRule="auto"/>
         <w:ind w:left="0" w:firstLine="420"/>
         <w:rPr>
-          <w:rFonts w:ascii="宋体" w:eastAsia="宋体" w:hAnsi="宋体" w:hint="eastAsia"/>
+          <w:rFonts w:ascii="宋体" w:eastAsia="宋体" w:hAnsi="宋体"/>
           <w:sz w:val="24"/>
         </w:rPr>
       </w:pPr>
@@ -11358,7 +11358,7 @@
         <w:spacing w:before="0" w:beforeAutospacing="0" w:after="0" w:afterAutospacing="0" w:line="300" w:lineRule="auto"/>
         <w:ind w:left="0" w:firstLine="420"/>
         <w:rPr>
-          <w:rFonts w:ascii="宋体" w:eastAsia="宋体" w:hAnsi="宋体" w:hint="eastAsia"/>
+          <w:rFonts w:ascii="宋体" w:eastAsia="宋体" w:hAnsi="宋体"/>
           <w:sz w:val="24"/>
         </w:rPr>
       </w:pPr>
@@ -11423,7 +11423,7 @@
         <w:spacing w:before="0" w:beforeAutospacing="0" w:after="0" w:afterAutospacing="0" w:line="300" w:lineRule="auto"/>
         <w:ind w:left="0"/>
         <w:rPr>
-          <w:rFonts w:ascii="宋体" w:eastAsia="宋体" w:hAnsi="宋体" w:hint="eastAsia"/>
+          <w:rFonts w:ascii="宋体" w:eastAsia="宋体" w:hAnsi="宋体"/>
           <w:sz w:val="24"/>
         </w:rPr>
       </w:pPr>
@@ -11823,7 +11823,7 @@
         <w:spacing w:before="0" w:beforeAutospacing="0" w:after="0" w:afterAutospacing="0" w:line="300" w:lineRule="auto"/>
         <w:ind w:left="0"/>
         <w:rPr>
-          <w:rFonts w:ascii="宋体" w:eastAsia="宋体" w:hAnsi="宋体" w:hint="eastAsia"/>
+          <w:rFonts w:ascii="宋体" w:eastAsia="宋体" w:hAnsi="宋体"/>
           <w:b/>
           <w:sz w:val="24"/>
         </w:rPr>
@@ -11959,7 +11959,7 @@
         <w:spacing w:before="0" w:beforeAutospacing="0" w:after="0" w:afterAutospacing="0" w:line="300" w:lineRule="auto"/>
         <w:ind w:left="0"/>
         <w:rPr>
-          <w:rFonts w:ascii="宋体" w:eastAsia="宋体" w:hAnsi="宋体" w:hint="eastAsia"/>
+          <w:rFonts w:ascii="宋体" w:eastAsia="宋体" w:hAnsi="宋体"/>
           <w:sz w:val="24"/>
         </w:rPr>
       </w:pPr>
@@ -12700,7 +12700,7 @@
         <w:spacing w:before="0" w:beforeAutospacing="0" w:after="0" w:afterAutospacing="0" w:line="300" w:lineRule="auto"/>
         <w:ind w:left="0"/>
         <w:rPr>
-          <w:rFonts w:ascii="宋体" w:eastAsia="宋体" w:hAnsi="宋体" w:hint="eastAsia"/>
+          <w:rFonts w:ascii="宋体" w:eastAsia="宋体" w:hAnsi="宋体"/>
           <w:sz w:val="24"/>
         </w:rPr>
       </w:pPr>
@@ -12745,7 +12745,7 @@
         <w:spacing w:before="0" w:beforeAutospacing="0" w:after="0" w:afterAutospacing="0" w:line="300" w:lineRule="auto"/>
         <w:ind w:left="0"/>
         <w:rPr>
-          <w:rFonts w:ascii="宋体" w:eastAsia="宋体" w:hAnsi="宋体" w:hint="eastAsia"/>
+          <w:rFonts w:ascii="宋体" w:eastAsia="宋体" w:hAnsi="宋体"/>
           <w:b/>
           <w:sz w:val="24"/>
         </w:rPr>
@@ -13881,7 +13881,7 @@
         <w:spacing w:before="0" w:beforeAutospacing="0" w:after="0" w:afterAutospacing="0" w:line="300" w:lineRule="auto"/>
         <w:ind w:left="0"/>
         <w:rPr>
-          <w:rFonts w:ascii="宋体" w:eastAsia="宋体" w:hAnsi="宋体" w:hint="eastAsia"/>
+          <w:rFonts w:ascii="宋体" w:eastAsia="宋体" w:hAnsi="宋体"/>
           <w:b/>
           <w:sz w:val="24"/>
         </w:rPr>
@@ -14011,7 +14011,7 @@
         <w:spacing w:before="0" w:beforeAutospacing="0" w:after="0" w:afterAutospacing="0" w:line="300" w:lineRule="auto"/>
         <w:ind w:left="0"/>
         <w:rPr>
-          <w:rFonts w:ascii="宋体" w:eastAsia="宋体" w:hAnsi="宋体" w:hint="eastAsia"/>
+          <w:rFonts w:ascii="宋体" w:eastAsia="宋体" w:hAnsi="宋体"/>
           <w:sz w:val="24"/>
         </w:rPr>
       </w:pPr>
@@ -14115,7 +14115,7 @@
         <w:spacing w:before="0" w:beforeAutospacing="0" w:after="0" w:afterAutospacing="0" w:line="300" w:lineRule="auto"/>
         <w:ind w:left="0"/>
         <w:rPr>
-          <w:rFonts w:ascii="宋体" w:eastAsia="宋体" w:hAnsi="宋体" w:hint="eastAsia"/>
+          <w:rFonts w:ascii="宋体" w:eastAsia="宋体" w:hAnsi="宋体"/>
           <w:sz w:val="24"/>
         </w:rPr>
       </w:pPr>
@@ -14355,9 +14355,9 @@
           <w:right w:val="single" w:sz="4" w:space="4" w:color="auto"/>
         </w:pBdr>
         <w:spacing w:before="0" w:beforeAutospacing="0" w:after="0" w:afterAutospacing="0" w:line="300" w:lineRule="auto"/>
-        <w:ind w:left="0" w:firstLineChars="350" w:firstLine="843"/>
-        <w:rPr>
-          <w:rFonts w:ascii="宋体" w:eastAsia="宋体" w:hAnsi="宋体" w:hint="eastAsia"/>
+        <w:ind w:left="0" w:firstLineChars="350" w:firstLine="840"/>
+        <w:rPr>
+          <w:rFonts w:ascii="宋体" w:eastAsia="宋体" w:hAnsi="宋体"/>
           <w:sz w:val="24"/>
         </w:rPr>
       </w:pPr>
@@ -14461,7 +14461,7 @@
           <w:right w:val="single" w:sz="4" w:space="4" w:color="auto"/>
         </w:pBdr>
         <w:spacing w:before="0" w:beforeAutospacing="0" w:after="0" w:afterAutospacing="0" w:line="300" w:lineRule="auto"/>
-        <w:ind w:left="0" w:firstLineChars="350" w:firstLine="843"/>
+        <w:ind w:left="0" w:firstLineChars="350" w:firstLine="840"/>
         <w:rPr>
           <w:rFonts w:ascii="宋体" w:eastAsia="宋体" w:hAnsi="宋体"/>
           <w:sz w:val="24"/>
@@ -14660,7 +14660,7 @@
           <w:right w:val="single" w:sz="4" w:space="4" w:color="auto"/>
         </w:pBdr>
         <w:spacing w:before="0" w:beforeAutospacing="0" w:after="0" w:afterAutospacing="0" w:line="300" w:lineRule="auto"/>
-        <w:ind w:left="0" w:firstLineChars="400" w:firstLine="964"/>
+        <w:ind w:left="0" w:firstLineChars="400" w:firstLine="960"/>
         <w:rPr>
           <w:rFonts w:ascii="宋体" w:eastAsia="宋体" w:hAnsi="宋体"/>
           <w:sz w:val="24"/>
@@ -14752,7 +14752,7 @@
           <w:right w:val="single" w:sz="4" w:space="4" w:color="auto"/>
         </w:pBdr>
         <w:spacing w:before="0" w:beforeAutospacing="0" w:after="0" w:afterAutospacing="0" w:line="300" w:lineRule="auto"/>
-        <w:ind w:left="0" w:firstLineChars="400" w:firstLine="964"/>
+        <w:ind w:left="0" w:firstLineChars="400" w:firstLine="960"/>
         <w:rPr>
           <w:rFonts w:ascii="宋体" w:eastAsia="宋体" w:hAnsi="宋体"/>
           <w:sz w:val="24"/>
@@ -14791,7 +14791,7 @@
           <w:right w:val="single" w:sz="4" w:space="4" w:color="auto"/>
         </w:pBdr>
         <w:spacing w:before="0" w:beforeAutospacing="0" w:after="0" w:afterAutospacing="0" w:line="300" w:lineRule="auto"/>
-        <w:ind w:left="0" w:firstLineChars="700" w:firstLine="1687"/>
+        <w:ind w:left="0" w:firstLineChars="700" w:firstLine="1680"/>
         <w:rPr>
           <w:rFonts w:ascii="宋体" w:eastAsia="宋体" w:hAnsi="宋体"/>
           <w:sz w:val="24"/>
@@ -14830,7 +14830,7 @@
           <w:right w:val="single" w:sz="4" w:space="4" w:color="auto"/>
         </w:pBdr>
         <w:spacing w:before="0" w:beforeAutospacing="0" w:after="0" w:afterAutospacing="0" w:line="300" w:lineRule="auto"/>
-        <w:ind w:left="0" w:firstLineChars="850" w:firstLine="2048"/>
+        <w:ind w:left="0" w:firstLineChars="850" w:firstLine="2040"/>
         <w:rPr>
           <w:rFonts w:ascii="宋体" w:eastAsia="宋体" w:hAnsi="宋体"/>
           <w:sz w:val="24"/>
@@ -14897,7 +14897,7 @@
           <w:right w:val="single" w:sz="4" w:space="4" w:color="auto"/>
         </w:pBdr>
         <w:spacing w:before="0" w:beforeAutospacing="0" w:after="0" w:afterAutospacing="0" w:line="300" w:lineRule="auto"/>
-        <w:ind w:left="0" w:firstLineChars="700" w:firstLine="1687"/>
+        <w:ind w:left="0" w:firstLineChars="700" w:firstLine="1680"/>
         <w:rPr>
           <w:rFonts w:ascii="宋体" w:eastAsia="宋体" w:hAnsi="宋体"/>
           <w:b/>
@@ -14922,7 +14922,7 @@
           <w:right w:val="single" w:sz="4" w:space="4" w:color="auto"/>
         </w:pBdr>
         <w:spacing w:before="0" w:beforeAutospacing="0" w:after="0" w:afterAutospacing="0" w:line="300" w:lineRule="auto"/>
-        <w:ind w:left="0" w:firstLineChars="850" w:firstLine="2048"/>
+        <w:ind w:left="0" w:firstLineChars="850" w:firstLine="2040"/>
         <w:rPr>
           <w:rFonts w:ascii="宋体" w:eastAsia="宋体" w:hAnsi="宋体"/>
           <w:sz w:val="24"/>
@@ -14989,7 +14989,7 @@
           <w:right w:val="single" w:sz="4" w:space="4" w:color="auto"/>
         </w:pBdr>
         <w:spacing w:before="0" w:beforeAutospacing="0" w:after="0" w:afterAutospacing="0" w:line="300" w:lineRule="auto"/>
-        <w:ind w:left="0" w:firstLineChars="700" w:firstLine="1687"/>
+        <w:ind w:left="0" w:firstLineChars="700" w:firstLine="1680"/>
         <w:rPr>
           <w:rFonts w:ascii="宋体" w:eastAsia="宋体" w:hAnsi="宋体"/>
           <w:sz w:val="24"/>
@@ -15028,7 +15028,7 @@
           <w:right w:val="single" w:sz="4" w:space="4" w:color="auto"/>
         </w:pBdr>
         <w:spacing w:before="0" w:beforeAutospacing="0" w:after="0" w:afterAutospacing="0" w:line="300" w:lineRule="auto"/>
-        <w:ind w:left="0" w:firstLineChars="450" w:firstLine="1084"/>
+        <w:ind w:left="0" w:firstLineChars="450" w:firstLine="1080"/>
         <w:rPr>
           <w:rFonts w:ascii="宋体" w:eastAsia="宋体" w:hAnsi="宋体"/>
           <w:sz w:val="24"/>
@@ -15067,7 +15067,7 @@
           <w:right w:val="single" w:sz="4" w:space="4" w:color="auto"/>
         </w:pBdr>
         <w:spacing w:before="0" w:beforeAutospacing="0" w:after="0" w:afterAutospacing="0" w:line="300" w:lineRule="auto"/>
-        <w:ind w:left="0" w:firstLineChars="450" w:firstLine="1084"/>
+        <w:ind w:left="0" w:firstLineChars="450" w:firstLine="1080"/>
         <w:rPr>
           <w:rFonts w:ascii="宋体" w:eastAsia="宋体" w:hAnsi="宋体"/>
           <w:sz w:val="24"/>
@@ -15106,7 +15106,7 @@
           <w:right w:val="single" w:sz="4" w:space="4" w:color="auto"/>
         </w:pBdr>
         <w:spacing w:before="0" w:beforeAutospacing="0" w:after="0" w:afterAutospacing="0" w:line="300" w:lineRule="auto"/>
-        <w:ind w:left="0" w:firstLineChars="700" w:firstLine="1687"/>
+        <w:ind w:left="0" w:firstLineChars="700" w:firstLine="1680"/>
         <w:rPr>
           <w:rFonts w:ascii="宋体" w:eastAsia="宋体" w:hAnsi="宋体"/>
           <w:sz w:val="24"/>
@@ -15173,7 +15173,7 @@
           <w:right w:val="single" w:sz="4" w:space="4" w:color="auto"/>
         </w:pBdr>
         <w:spacing w:before="0" w:beforeAutospacing="0" w:after="0" w:afterAutospacing="0" w:line="300" w:lineRule="auto"/>
-        <w:ind w:left="0" w:firstLineChars="450" w:firstLine="1084"/>
+        <w:ind w:left="0" w:firstLineChars="450" w:firstLine="1080"/>
         <w:rPr>
           <w:rFonts w:ascii="宋体" w:eastAsia="宋体" w:hAnsi="宋体"/>
           <w:sz w:val="24"/>
@@ -15390,7 +15390,7 @@
           <w:right w:val="single" w:sz="4" w:space="4" w:color="auto"/>
         </w:pBdr>
         <w:spacing w:before="0" w:beforeAutospacing="0" w:after="0" w:afterAutospacing="0" w:line="300" w:lineRule="auto"/>
-        <w:ind w:left="0" w:firstLineChars="400" w:firstLine="964"/>
+        <w:ind w:left="0" w:firstLineChars="400" w:firstLine="960"/>
         <w:rPr>
           <w:rFonts w:ascii="宋体" w:eastAsia="宋体" w:hAnsi="宋体"/>
           <w:sz w:val="24"/>
@@ -15429,7 +15429,7 @@
           <w:right w:val="single" w:sz="4" w:space="4" w:color="auto"/>
         </w:pBdr>
         <w:spacing w:before="0" w:beforeAutospacing="0" w:after="0" w:afterAutospacing="0" w:line="300" w:lineRule="auto"/>
-        <w:ind w:left="0" w:firstLineChars="650" w:firstLine="1566"/>
+        <w:ind w:left="0" w:firstLineChars="650" w:firstLine="1560"/>
         <w:rPr>
           <w:rFonts w:ascii="宋体" w:eastAsia="宋体" w:hAnsi="宋体"/>
           <w:sz w:val="24"/>
@@ -15497,7 +15497,7 @@
           <w:right w:val="single" w:sz="4" w:space="4" w:color="auto"/>
         </w:pBdr>
         <w:spacing w:before="0" w:beforeAutospacing="0" w:after="0" w:afterAutospacing="0" w:line="300" w:lineRule="auto"/>
-        <w:ind w:left="0" w:firstLineChars="400" w:firstLine="964"/>
+        <w:ind w:left="0" w:firstLineChars="400" w:firstLine="960"/>
         <w:rPr>
           <w:rFonts w:ascii="宋体" w:eastAsia="宋体" w:hAnsi="宋体"/>
           <w:b/>
@@ -15522,7 +15522,7 @@
           <w:right w:val="single" w:sz="4" w:space="4" w:color="auto"/>
         </w:pBdr>
         <w:spacing w:before="0" w:beforeAutospacing="0" w:after="0" w:afterAutospacing="0" w:line="300" w:lineRule="auto"/>
-        <w:ind w:left="0" w:firstLineChars="600" w:firstLine="1446"/>
+        <w:ind w:left="0" w:firstLineChars="600" w:firstLine="1440"/>
         <w:rPr>
           <w:rFonts w:ascii="宋体" w:eastAsia="宋体" w:hAnsi="宋体"/>
           <w:sz w:val="24"/>
@@ -15589,7 +15589,7 @@
           <w:right w:val="single" w:sz="4" w:space="4" w:color="auto"/>
         </w:pBdr>
         <w:spacing w:before="0" w:beforeAutospacing="0" w:after="0" w:afterAutospacing="0" w:line="300" w:lineRule="auto"/>
-        <w:ind w:left="0" w:firstLineChars="400" w:firstLine="964"/>
+        <w:ind w:left="0" w:firstLineChars="400" w:firstLine="960"/>
         <w:rPr>
           <w:rFonts w:ascii="宋体" w:eastAsia="宋体" w:hAnsi="宋体"/>
           <w:sz w:val="24"/>
@@ -15716,7 +15716,7 @@
         <w:spacing w:before="0" w:beforeAutospacing="0" w:after="0" w:afterAutospacing="0" w:line="300" w:lineRule="auto"/>
         <w:ind w:left="0"/>
         <w:rPr>
-          <w:rFonts w:ascii="宋体" w:eastAsia="宋体" w:hAnsi="宋体" w:hint="eastAsia"/>
+          <w:rFonts w:ascii="宋体" w:eastAsia="宋体" w:hAnsi="宋体"/>
           <w:sz w:val="24"/>
         </w:rPr>
       </w:pPr>
@@ -15807,8 +15807,6 @@
         </w:rPr>
         <w:t>路由算法</w:t>
       </w:r>
-      <w:bookmarkStart w:id="0" w:name="_GoBack"/>
-      <w:bookmarkEnd w:id="0"/>
     </w:p>
     <w:p>
       <w:pPr>
@@ -16050,7 +16048,7 @@
         <w:spacing w:before="0" w:beforeAutospacing="0" w:after="0" w:afterAutospacing="0" w:line="300" w:lineRule="auto"/>
         <w:ind w:left="0"/>
         <w:rPr>
-          <w:rFonts w:ascii="宋体" w:eastAsia="宋体" w:hAnsi="宋体" w:hint="eastAsia"/>
+          <w:rFonts w:ascii="宋体" w:eastAsia="宋体" w:hAnsi="宋体"/>
           <w:sz w:val="24"/>
         </w:rPr>
       </w:pPr>
@@ -16232,7 +16230,7 @@
         <w:spacing w:before="0" w:beforeAutospacing="0" w:after="0" w:afterAutospacing="0" w:line="300" w:lineRule="auto"/>
         <w:ind w:left="0"/>
         <w:rPr>
-          <w:rFonts w:ascii="宋体" w:eastAsia="宋体" w:hAnsi="宋体" w:hint="eastAsia"/>
+          <w:rFonts w:ascii="宋体" w:eastAsia="宋体" w:hAnsi="宋体"/>
           <w:sz w:val="24"/>
         </w:rPr>
       </w:pPr>
@@ -16467,7 +16465,7 @@
         <w:spacing w:before="0" w:beforeAutospacing="0" w:after="0" w:afterAutospacing="0" w:line="300" w:lineRule="auto"/>
         <w:ind w:left="0"/>
         <w:rPr>
-          <w:rFonts w:ascii="宋体" w:eastAsia="宋体" w:hAnsi="宋体" w:hint="eastAsia"/>
+          <w:rFonts w:ascii="宋体" w:eastAsia="宋体" w:hAnsi="宋体"/>
           <w:sz w:val="24"/>
         </w:rPr>
       </w:pPr>
@@ -16844,7 +16842,7 @@
         <w:spacing w:before="0" w:beforeAutospacing="0" w:after="0" w:afterAutospacing="0" w:line="300" w:lineRule="auto"/>
         <w:ind w:left="0"/>
         <w:rPr>
-          <w:rFonts w:ascii="宋体" w:eastAsia="宋体" w:hAnsi="宋体" w:hint="eastAsia"/>
+          <w:rFonts w:ascii="宋体" w:eastAsia="宋体" w:hAnsi="宋体"/>
           <w:sz w:val="24"/>
         </w:rPr>
       </w:pPr>
@@ -17253,7 +17251,7 @@
         <w:spacing w:before="0" w:beforeAutospacing="0" w:after="0" w:afterAutospacing="0" w:line="300" w:lineRule="auto"/>
         <w:ind w:left="0"/>
         <w:rPr>
-          <w:rFonts w:ascii="宋体" w:eastAsia="宋体" w:hAnsi="宋体" w:hint="eastAsia"/>
+          <w:rFonts w:ascii="宋体" w:eastAsia="宋体" w:hAnsi="宋体"/>
           <w:sz w:val="24"/>
         </w:rPr>
       </w:pPr>
@@ -17404,7 +17402,7 @@
         <w:spacing w:before="0" w:beforeAutospacing="0" w:after="0" w:afterAutospacing="0" w:line="300" w:lineRule="auto"/>
         <w:ind w:left="0" w:firstLine="420"/>
         <w:rPr>
-          <w:rFonts w:ascii="宋体" w:eastAsia="宋体" w:hAnsi="宋体" w:hint="eastAsia"/>
+          <w:rFonts w:ascii="宋体" w:eastAsia="宋体" w:hAnsi="宋体"/>
           <w:sz w:val="24"/>
         </w:rPr>
       </w:pPr>
@@ -17549,7 +17547,23 @@
           <w:rFonts w:ascii="宋体" w:eastAsia="宋体" w:hAnsi="宋体"/>
           <w:sz w:val="24"/>
         </w:rPr>
-        <w:t xml:space="preserve"> and Ebeling ; </w:t>
+        <w:t xml:space="preserve"> and </w:t>
+      </w:r>
+      <w:proofErr w:type="spellStart"/>
+      <w:r>
+        <w:rPr>
+          <w:rFonts w:ascii="宋体" w:eastAsia="宋体" w:hAnsi="宋体"/>
+          <w:sz w:val="24"/>
+        </w:rPr>
+        <w:t>Ebeling</w:t>
+      </w:r>
+      <w:proofErr w:type="spellEnd"/>
+      <w:r>
+        <w:rPr>
+          <w:rFonts w:ascii="宋体" w:eastAsia="宋体" w:hAnsi="宋体"/>
+          <w:sz w:val="24"/>
+        </w:rPr>
+        <w:t xml:space="preserve"> ; </w:t>
       </w:r>
       <w:proofErr w:type="spellStart"/>
       <w:r>
@@ -17912,7 +17926,7 @@
         <w:spacing w:before="0" w:beforeAutospacing="0" w:after="0" w:afterAutospacing="0" w:line="300" w:lineRule="auto"/>
         <w:ind w:left="0" w:firstLine="420"/>
         <w:rPr>
-          <w:rFonts w:ascii="宋体" w:eastAsia="宋体" w:hAnsi="宋体" w:hint="eastAsia"/>
+          <w:rFonts w:ascii="宋体" w:eastAsia="宋体" w:hAnsi="宋体"/>
           <w:sz w:val="24"/>
         </w:rPr>
       </w:pPr>
@@ -18129,7 +18143,7 @@
         <w:ind w:left="743" w:firstLineChars="0" w:hanging="743"/>
         <w:jc w:val="center"/>
         <w:rPr>
-          <w:rFonts w:ascii="Heiti SC Medium" w:eastAsia="Heiti SC Medium" w:hAnsi="Heiti SC Medium" w:hint="eastAsia"/>
+          <w:rFonts w:ascii="Heiti SC Medium" w:eastAsia="Heiti SC Medium" w:hAnsi="Heiti SC Medium"/>
           <w:sz w:val="32"/>
           <w:szCs w:val="32"/>
         </w:rPr>
@@ -18186,13 +18200,1371 @@
     </w:p>
     <w:p>
       <w:pPr>
+        <w:snapToGrid w:val="0"/>
         <w:spacing w:before="0" w:beforeAutospacing="0" w:after="0" w:afterAutospacing="0" w:line="300" w:lineRule="auto"/>
-        <w:ind w:left="0"/>
-        <w:rPr>
-          <w:rFonts w:ascii="宋体" w:eastAsia="宋体" w:hAnsi="宋体" w:hint="eastAsia"/>
-          <w:sz w:val="24"/>
-        </w:rPr>
-      </w:pPr>
+        <w:ind w:left="0" w:firstLine="420"/>
+        <w:rPr>
+          <w:rFonts w:ascii="宋体" w:eastAsia="宋体" w:hAnsi="宋体" w:hint="eastAsia"/>
+          <w:sz w:val="24"/>
+        </w:rPr>
+      </w:pPr>
+      <w:r>
+        <w:rPr>
+          <w:rFonts w:ascii="宋体" w:eastAsia="宋体" w:hAnsi="宋体" w:hint="eastAsia"/>
+          <w:sz w:val="24"/>
+        </w:rPr>
+        <w:t>由于热光tuning技术可以大范围的调节光材料的光学系数，其已经被广泛的应用到光过滤系统中。片上光网络的系统需要使用一连串悬挂的微波谐振腔。</w:t>
+      </w:r>
+      <w:r>
+        <w:rPr>
+          <w:rFonts w:ascii="宋体" w:eastAsia="宋体" w:hAnsi="宋体" w:hint="eastAsia"/>
+          <w:sz w:val="24"/>
+        </w:rPr>
+        <w:t>由于普通的微环谐振腔缺少包裹层，使得其不具备自动调节微环光学性质的能力。这使得微环谐振腔装置成为了光学性质不稳定的器件，限制了其可用性。</w:t>
+      </w:r>
+      <w:r>
+        <w:rPr>
+          <w:rFonts w:ascii="宋体" w:eastAsia="宋体" w:hAnsi="宋体" w:hint="eastAsia"/>
+          <w:sz w:val="24"/>
+        </w:rPr>
+        <w:t>因此为了使微环谐振腔成为更加可靠稳定的光学组件，其光学特性必须变得更加稳定可靠。</w:t>
+      </w:r>
+    </w:p>
+    <w:p>
+      <w:pPr>
+        <w:snapToGrid w:val="0"/>
+        <w:spacing w:before="0" w:beforeAutospacing="0" w:after="0" w:afterAutospacing="0" w:line="300" w:lineRule="auto"/>
+        <w:ind w:left="0" w:firstLine="420"/>
+        <w:rPr>
+          <w:rFonts w:ascii="宋体" w:eastAsia="宋体" w:hAnsi="宋体" w:hint="eastAsia"/>
+          <w:sz w:val="24"/>
+        </w:rPr>
+      </w:pPr>
+      <w:r>
+        <w:rPr>
+          <w:rFonts w:ascii="宋体" w:eastAsia="宋体" w:hAnsi="宋体" w:hint="eastAsia"/>
+          <w:sz w:val="24"/>
+        </w:rPr>
+        <w:t>通过探索热光效应，一些关于调节微环谐振腔光学性质的技术已经被提出来。例如通过使用Peltier元素样例芯片[5-6]或者在装置中注入一个激光器，将激光器光能转化为热能[5-3]。</w:t>
+      </w:r>
+      <w:r>
+        <w:rPr>
+          <w:rFonts w:ascii="宋体" w:eastAsia="宋体" w:hAnsi="宋体" w:hint="eastAsia"/>
+          <w:sz w:val="24"/>
+        </w:rPr>
+        <w:t>在[5]</w:t>
+      </w:r>
+      <w:r>
+        <w:rPr>
+          <w:rFonts w:ascii="宋体" w:eastAsia="宋体" w:hAnsi="宋体" w:hint="eastAsia"/>
+          <w:sz w:val="24"/>
+        </w:rPr>
+        <w:t>中，作者利用热光效应设计了一个电加热装置，实现</w:t>
+      </w:r>
+      <w:r>
+        <w:rPr>
+          <w:rFonts w:ascii="宋体" w:eastAsia="宋体" w:hAnsi="宋体" w:hint="eastAsia"/>
+          <w:sz w:val="24"/>
+        </w:rPr>
+        <w:t>了一种全集成的tuning个技术，该技术可以可控的调节片上的组件，将微环谐振腔比变为了一个主动可调节的器件。</w:t>
+      </w:r>
+    </w:p>
+    <w:p>
+      <w:pPr>
+        <w:snapToGrid w:val="0"/>
+        <w:spacing w:before="0" w:beforeAutospacing="0" w:after="0" w:afterAutospacing="0" w:line="300" w:lineRule="auto"/>
+        <w:ind w:left="0" w:firstLine="420"/>
+        <w:rPr>
+          <w:rFonts w:ascii="宋体" w:eastAsia="宋体" w:hAnsi="宋体" w:hint="eastAsia"/>
+          <w:sz w:val="24"/>
+        </w:rPr>
+      </w:pPr>
+      <w:r>
+        <w:rPr>
+          <w:rFonts w:ascii="宋体" w:eastAsia="宋体" w:hAnsi="宋体" w:hint="eastAsia"/>
+          <w:sz w:val="24"/>
+        </w:rPr>
+        <w:t>通过主动的调节微环谐振腔的光学特性可以有效的缓解装置的热敏感性导致的功耗剧增的现象。在应用thermal-tuning技术时需要对装置进行一个初始设置。由于可靠的thermal-tuning技术只能通过点加热电路对光学器件的谐振波长</w:t>
+      </w:r>
+      <w:r>
+        <w:rPr>
+          <w:rFonts w:ascii="宋体" w:eastAsia="宋体" w:hAnsi="宋体" w:hint="eastAsia"/>
+          <w:sz w:val="24"/>
+        </w:rPr>
+        <w:t>进行红移，不能向相反的方向对谐振波长进行调节。</w:t>
+      </w:r>
+      <w:r>
+        <w:rPr>
+          <w:rFonts w:ascii="宋体" w:eastAsia="宋体" w:hAnsi="宋体" w:hint="eastAsia"/>
+          <w:sz w:val="24"/>
+        </w:rPr>
+        <w:t>如果微环谐振腔的谐振波长比入射光的波长小</w:t>
+      </w:r>
+      <m:oMath>
+        <m:r>
+          <m:rPr>
+            <m:sty m:val="p"/>
+          </m:rPr>
+          <w:rPr>
+            <w:rFonts w:ascii="Cambria Math" w:eastAsia="宋体" w:hAnsi="Cambria Math"/>
+            <w:sz w:val="24"/>
+          </w:rPr>
+          <m:t>∆λ</m:t>
+        </m:r>
+      </m:oMath>
+      <w:r>
+        <w:rPr>
+          <w:rFonts w:ascii="宋体" w:eastAsia="宋体" w:hAnsi="宋体" w:hint="eastAsia"/>
+          <w:sz w:val="24"/>
+        </w:rPr>
+        <w:t>，通过thermal-tuning技术可以将谐振波长红移至入射光的波长。</w:t>
+      </w:r>
+      <w:r>
+        <w:rPr>
+          <w:rFonts w:ascii="宋体" w:eastAsia="宋体" w:hAnsi="宋体" w:hint="eastAsia"/>
+          <w:sz w:val="24"/>
+        </w:rPr>
+        <w:t>注意微环谐振腔的谐振波长是周期的，</w:t>
+      </w:r>
+      <w:r>
+        <w:rPr>
+          <w:rFonts w:ascii="宋体" w:eastAsia="宋体" w:hAnsi="宋体" w:hint="eastAsia"/>
+          <w:sz w:val="24"/>
+        </w:rPr>
+        <w:t>周期有分离的两个谐振腔之间的空间间隔(FSR, Free Spectral range)决定，其大小在10几个纳米的量级。如果微环谐振腔的谐振波长比入射波长大</w:t>
+      </w:r>
+      <m:oMath>
+        <m:r>
+          <m:rPr>
+            <m:sty m:val="p"/>
+          </m:rPr>
+          <w:rPr>
+            <w:rFonts w:ascii="Cambria Math" w:eastAsia="宋体" w:hAnsi="Cambria Math"/>
+            <w:sz w:val="24"/>
+          </w:rPr>
+          <m:t>∆λ</m:t>
+        </m:r>
+      </m:oMath>
+      <w:r>
+        <w:rPr>
+          <w:rFonts w:ascii="宋体" w:eastAsia="宋体" w:hAnsi="宋体" w:hint="eastAsia"/>
+          <w:sz w:val="24"/>
+        </w:rPr>
+        <w:t>，为了去匹配入射波长，我们需要将微环谐振腔的谐振波长调节一段更长的距离</w:t>
+      </w:r>
+      <w:r>
+        <w:rPr>
+          <w:rFonts w:ascii="宋体" w:eastAsia="宋体" w:hAnsi="宋体"/>
+          <w:sz w:val="24"/>
+          <w:vertAlign w:val="subscript"/>
+        </w:rPr>
+        <w:softHyphen/>
+      </w:r>
+      <m:oMath>
+        <m:r>
+          <w:rPr>
+            <w:rFonts w:ascii="Cambria Math" w:eastAsia="宋体" w:hAnsi="Cambria Math"/>
+            <w:sz w:val="24"/>
+            <w:vertAlign w:val="subscript"/>
+          </w:rPr>
+          <m:t>FSR</m:t>
+        </m:r>
+        <m:r>
+          <w:rPr>
+            <w:rFonts w:ascii="Cambria Math" w:eastAsia="宋体" w:hAnsi="Cambria Math"/>
+            <w:sz w:val="24"/>
+            <w:vertAlign w:val="subscript"/>
+          </w:rPr>
+          <m:t>-</m:t>
+        </m:r>
+        <m:r>
+          <m:rPr>
+            <m:sty m:val="p"/>
+          </m:rPr>
+          <w:rPr>
+            <w:rFonts w:ascii="Cambria Math" w:eastAsia="宋体" w:hAnsi="Cambria Math"/>
+            <w:sz w:val="24"/>
+          </w:rPr>
+          <m:t>∆λ</m:t>
+        </m:r>
+      </m:oMath>
+      <w:r>
+        <w:rPr>
+          <w:rFonts w:ascii="宋体" w:eastAsia="宋体" w:hAnsi="宋体" w:hint="eastAsia"/>
+          <w:sz w:val="24"/>
+        </w:rPr>
+        <w:t>。为了去减少thermal-tuning导致的功率消耗，我们提出了一种初始装置设置的方法，该方法可以有效的减少thermal-tuning的调节距离，进而减少功率的消耗。</w:t>
+      </w:r>
+    </w:p>
+    <w:p>
+      <w:pPr>
+        <w:snapToGrid w:val="0"/>
+        <w:spacing w:before="0" w:beforeAutospacing="0" w:after="0" w:afterAutospacing="0" w:line="300" w:lineRule="auto"/>
+        <w:ind w:left="0" w:firstLine="420"/>
+        <w:rPr>
+          <w:rFonts w:ascii="宋体" w:eastAsia="宋体" w:hAnsi="宋体" w:hint="eastAsia"/>
+          <w:sz w:val="24"/>
+        </w:rPr>
+      </w:pPr>
+      <w:r>
+        <w:rPr>
+          <w:rFonts w:ascii="宋体" w:eastAsia="宋体" w:hAnsi="宋体" w:hint="eastAsia"/>
+          <w:sz w:val="24"/>
+        </w:rPr>
+        <w:t>对于</w:t>
+      </w:r>
+      <w:r>
+        <w:rPr>
+          <w:rFonts w:ascii="宋体" w:eastAsia="宋体" w:hAnsi="宋体" w:hint="eastAsia"/>
+          <w:sz w:val="24"/>
+        </w:rPr>
+        <w:t>一个位于路径中的微环谐振腔来说，假定其工作在</w:t>
+      </w:r>
+      <m:oMath>
+        <m:sSub>
+          <m:sSubPr>
+            <m:ctrlPr>
+              <w:rPr>
+                <w:rFonts w:ascii="Cambria Math" w:eastAsia="宋体" w:hAnsi="Cambria Math"/>
+                <w:sz w:val="24"/>
+              </w:rPr>
+            </m:ctrlPr>
+          </m:sSubPr>
+          <m:e>
+            <m:r>
+              <w:rPr>
+                <w:rFonts w:ascii="Cambria Math" w:eastAsia="宋体" w:hAnsi="Cambria Math"/>
+                <w:sz w:val="24"/>
+              </w:rPr>
+              <m:t>T</m:t>
+            </m:r>
+          </m:e>
+          <m:sub>
+            <m:r>
+              <w:rPr>
+                <w:rFonts w:ascii="Cambria Math" w:eastAsia="宋体" w:hAnsi="Cambria Math"/>
+                <w:sz w:val="24"/>
+              </w:rPr>
+              <m:t>MR</m:t>
+            </m:r>
+          </m:sub>
+        </m:sSub>
+      </m:oMath>
+      <w:r>
+        <w:rPr>
+          <w:rFonts w:ascii="宋体" w:eastAsia="宋体" w:hAnsi="宋体" w:hint="eastAsia"/>
+          <w:sz w:val="24"/>
+        </w:rPr>
+        <w:t>温度下，其谐振波长</w:t>
+      </w:r>
+      <m:oMath>
+        <m:sSub>
+          <m:sSubPr>
+            <m:ctrlPr>
+              <w:rPr>
+                <w:rFonts w:ascii="Cambria Math" w:eastAsia="宋体" w:hAnsi="Cambria Math"/>
+                <w:sz w:val="24"/>
+              </w:rPr>
+            </m:ctrlPr>
+          </m:sSubPr>
+          <m:e>
+            <m:r>
+              <w:rPr>
+                <w:rFonts w:ascii="Cambria Math" w:eastAsia="宋体" w:hAnsi="Cambria Math"/>
+                <w:sz w:val="24"/>
+              </w:rPr>
+              <m:t>λ</m:t>
+            </m:r>
+          </m:e>
+          <m:sub>
+            <m:r>
+              <w:rPr>
+                <w:rFonts w:ascii="Cambria Math" w:eastAsia="宋体" w:hAnsi="Cambria Math"/>
+                <w:sz w:val="24"/>
+              </w:rPr>
+              <m:t>MR</m:t>
+            </m:r>
+          </m:sub>
+        </m:sSub>
+      </m:oMath>
+      <w:r>
+        <w:rPr>
+          <w:rFonts w:ascii="宋体" w:eastAsia="宋体" w:hAnsi="宋体" w:hint="eastAsia"/>
+          <w:sz w:val="24"/>
+        </w:rPr>
+        <w:t>满足公式(1-13)，这里</w:t>
+      </w:r>
+      <m:oMath>
+        <m:sSub>
+          <m:sSubPr>
+            <m:ctrlPr>
+              <w:rPr>
+                <w:rFonts w:ascii="Cambria Math" w:eastAsia="宋体" w:hAnsi="Cambria Math"/>
+                <w:sz w:val="24"/>
+              </w:rPr>
+            </m:ctrlPr>
+          </m:sSubPr>
+          <m:e>
+            <m:r>
+              <w:rPr>
+                <w:rFonts w:ascii="Cambria Math" w:eastAsia="宋体" w:hAnsi="Cambria Math"/>
+                <w:sz w:val="24"/>
+              </w:rPr>
+              <m:t>λ</m:t>
+            </m:r>
+          </m:e>
+          <m:sub>
+            <m:r>
+              <w:rPr>
+                <w:rFonts w:ascii="Cambria Math" w:eastAsia="宋体" w:hAnsi="Cambria Math"/>
+                <w:sz w:val="24"/>
+              </w:rPr>
+              <m:t>MR_0</m:t>
+            </m:r>
+          </m:sub>
+        </m:sSub>
+      </m:oMath>
+      <w:r>
+        <w:rPr>
+          <w:rFonts w:ascii="宋体" w:eastAsia="宋体" w:hAnsi="宋体" w:hint="eastAsia"/>
+          <w:sz w:val="24"/>
+        </w:rPr>
+        <w:t>表示室温</w:t>
+      </w:r>
+      <m:oMath>
+        <m:sSub>
+          <m:sSubPr>
+            <m:ctrlPr>
+              <w:rPr>
+                <w:rFonts w:ascii="Cambria Math" w:eastAsia="宋体" w:hAnsi="Cambria Math"/>
+                <w:sz w:val="24"/>
+              </w:rPr>
+            </m:ctrlPr>
+          </m:sSubPr>
+          <m:e>
+            <m:r>
+              <w:rPr>
+                <w:rFonts w:ascii="Cambria Math" w:eastAsia="宋体" w:hAnsi="Cambria Math"/>
+                <w:sz w:val="24"/>
+              </w:rPr>
+              <m:t>T</m:t>
+            </m:r>
+          </m:e>
+          <m:sub>
+            <m:r>
+              <w:rPr>
+                <w:rFonts w:ascii="Cambria Math" w:eastAsia="宋体" w:hAnsi="Cambria Math"/>
+                <w:sz w:val="24"/>
+              </w:rPr>
+              <m:t>0</m:t>
+            </m:r>
+          </m:sub>
+        </m:sSub>
+      </m:oMath>
+      <w:r>
+        <w:rPr>
+          <w:rFonts w:ascii="宋体" w:eastAsia="宋体" w:hAnsi="宋体" w:hint="eastAsia"/>
+          <w:sz w:val="24"/>
+        </w:rPr>
+        <w:t>时的谐振波长</w:t>
+      </w:r>
+      <w:r>
+        <w:rPr>
+          <w:rFonts w:ascii="宋体" w:eastAsia="宋体" w:hAnsi="宋体" w:hint="eastAsia"/>
+          <w:sz w:val="24"/>
+        </w:rPr>
+        <w:t>，</w:t>
+      </w:r>
+      <m:oMath>
+        <m:sSub>
+          <m:sSubPr>
+            <m:ctrlPr>
+              <w:rPr>
+                <w:rFonts w:ascii="Cambria Math" w:eastAsia="宋体" w:hAnsi="Cambria Math"/>
+                <w:sz w:val="24"/>
+              </w:rPr>
+            </m:ctrlPr>
+          </m:sSubPr>
+          <m:e>
+            <m:r>
+              <w:rPr>
+                <w:rFonts w:ascii="Cambria Math" w:eastAsia="宋体" w:hAnsi="Cambria Math"/>
+                <w:sz w:val="24"/>
+              </w:rPr>
+              <m:t>ρ</m:t>
+            </m:r>
+          </m:e>
+          <m:sub>
+            <m:r>
+              <w:rPr>
+                <w:rFonts w:ascii="Cambria Math" w:eastAsia="宋体" w:hAnsi="Cambria Math"/>
+                <w:sz w:val="24"/>
+              </w:rPr>
+              <m:t>MR</m:t>
+            </m:r>
+          </m:sub>
+        </m:sSub>
+      </m:oMath>
+      <w:r>
+        <w:rPr>
+          <w:rFonts w:ascii="宋体" w:eastAsia="宋体" w:hAnsi="宋体" w:hint="eastAsia"/>
+          <w:sz w:val="24"/>
+        </w:rPr>
+        <w:t>波长随温度变化的系数，</w:t>
+      </w:r>
+      <m:oMath>
+        <m:sSub>
+          <m:sSubPr>
+            <m:ctrlPr>
+              <w:rPr>
+                <w:rFonts w:ascii="Cambria Math" w:eastAsia="宋体" w:hAnsi="Cambria Math"/>
+                <w:sz w:val="24"/>
+              </w:rPr>
+            </m:ctrlPr>
+          </m:sSubPr>
+          <m:e>
+            <m:r>
+              <w:rPr>
+                <w:rFonts w:ascii="Cambria Math" w:eastAsia="宋体" w:hAnsi="Cambria Math"/>
+                <w:sz w:val="24"/>
+              </w:rPr>
+              <m:t>T</m:t>
+            </m:r>
+          </m:e>
+          <m:sub>
+            <m:r>
+              <w:rPr>
+                <w:rFonts w:ascii="Cambria Math" w:eastAsia="宋体" w:hAnsi="Cambria Math"/>
+                <w:sz w:val="24"/>
+              </w:rPr>
+              <m:t>MR</m:t>
+            </m:r>
+          </m:sub>
+        </m:sSub>
+      </m:oMath>
+      <w:r>
+        <w:rPr>
+          <w:rFonts w:ascii="宋体" w:eastAsia="宋体" w:hAnsi="宋体" w:hint="eastAsia"/>
+          <w:sz w:val="24"/>
+        </w:rPr>
+        <w:t>指当前环境温度。理论分析和实验数据都表明，谐振波长和环境温度之间存在线性关系。假定位于起始节点的激光源工作在</w:t>
+      </w:r>
+      <m:oMath>
+        <m:sSub>
+          <m:sSubPr>
+            <m:ctrlPr>
+              <w:rPr>
+                <w:rFonts w:ascii="Cambria Math" w:eastAsia="宋体" w:hAnsi="Cambria Math"/>
+                <w:sz w:val="24"/>
+              </w:rPr>
+            </m:ctrlPr>
+          </m:sSubPr>
+          <m:e>
+            <m:r>
+              <w:rPr>
+                <w:rFonts w:ascii="Cambria Math" w:eastAsia="宋体" w:hAnsi="Cambria Math"/>
+                <w:sz w:val="24"/>
+              </w:rPr>
+              <m:t>T</m:t>
+            </m:r>
+          </m:e>
+          <m:sub>
+            <m:r>
+              <w:rPr>
+                <w:rFonts w:ascii="Cambria Math" w:eastAsia="宋体" w:hAnsi="Cambria Math"/>
+                <w:sz w:val="24"/>
+              </w:rPr>
+              <m:t>VCSEL</m:t>
+            </m:r>
+          </m:sub>
+        </m:sSub>
+      </m:oMath>
+      <w:r>
+        <w:rPr>
+          <w:rFonts w:ascii="宋体" w:eastAsia="宋体" w:hAnsi="宋体" w:hint="eastAsia"/>
+          <w:sz w:val="24"/>
+        </w:rPr>
+        <w:t>温度下，并且光源波长满足公式(1-12)。为了确保谐振波长始终都可以通过thermal-</w:t>
+      </w:r>
+      <w:r>
+        <w:rPr>
+          <w:rFonts w:ascii="宋体" w:eastAsia="宋体" w:hAnsi="宋体" w:hint="eastAsia"/>
+          <w:sz w:val="24"/>
+        </w:rPr>
+        <w:lastRenderedPageBreak/>
+        <w:t>tuning技术红移匹配到入射波长，对应于室温下的初始微环谐振腔谐振波长</w:t>
+      </w:r>
+      <m:oMath>
+        <m:sSub>
+          <m:sSubPr>
+            <m:ctrlPr>
+              <w:rPr>
+                <w:rFonts w:ascii="Cambria Math" w:eastAsia="宋体" w:hAnsi="Cambria Math"/>
+                <w:sz w:val="24"/>
+              </w:rPr>
+            </m:ctrlPr>
+          </m:sSubPr>
+          <m:e>
+            <m:r>
+              <w:rPr>
+                <w:rFonts w:ascii="Cambria Math" w:eastAsia="宋体" w:hAnsi="Cambria Math"/>
+                <w:sz w:val="24"/>
+              </w:rPr>
+              <m:t>λ</m:t>
+            </m:r>
+          </m:e>
+          <m:sub>
+            <m:r>
+              <w:rPr>
+                <w:rFonts w:ascii="Cambria Math" w:eastAsia="宋体" w:hAnsi="Cambria Math"/>
+                <w:sz w:val="24"/>
+              </w:rPr>
+              <m:t>MR_0</m:t>
+            </m:r>
+          </m:sub>
+        </m:sSub>
+      </m:oMath>
+      <w:r>
+        <w:rPr>
+          <w:rFonts w:ascii="宋体" w:eastAsia="宋体" w:hAnsi="宋体" w:hint="eastAsia"/>
+          <w:sz w:val="24"/>
+        </w:rPr>
+        <w:t>必须满足下列公式(5-1)的要求。这里我们假设片上温度的可变范围为</w:t>
+      </w:r>
+      <m:oMath>
+        <m:r>
+          <m:rPr>
+            <m:sty m:val="p"/>
+          </m:rPr>
+          <w:rPr>
+            <w:rFonts w:ascii="Cambria Math" w:eastAsia="宋体" w:hAnsi="Cambria Math"/>
+            <w:sz w:val="24"/>
+          </w:rPr>
+          <m:t>[</m:t>
+        </m:r>
+        <m:sSub>
+          <m:sSubPr>
+            <m:ctrlPr>
+              <w:rPr>
+                <w:rFonts w:ascii="Cambria Math" w:eastAsia="宋体" w:hAnsi="Cambria Math"/>
+                <w:sz w:val="24"/>
+              </w:rPr>
+            </m:ctrlPr>
+          </m:sSubPr>
+          <m:e>
+            <m:r>
+              <w:rPr>
+                <w:rFonts w:ascii="Cambria Math" w:eastAsia="宋体" w:hAnsi="Cambria Math"/>
+                <w:sz w:val="24"/>
+              </w:rPr>
+              <m:t>T</m:t>
+            </m:r>
+          </m:e>
+          <m:sub>
+            <m:r>
+              <w:rPr>
+                <w:rFonts w:ascii="Cambria Math" w:eastAsia="宋体" w:hAnsi="Cambria Math"/>
+                <w:sz w:val="24"/>
+              </w:rPr>
+              <m:t>MIN</m:t>
+            </m:r>
+          </m:sub>
+        </m:sSub>
+        <m:r>
+          <m:rPr>
+            <m:sty m:val="p"/>
+          </m:rPr>
+          <w:rPr>
+            <w:rFonts w:ascii="Cambria Math" w:eastAsia="宋体" w:hAnsi="Cambria Math"/>
+            <w:sz w:val="24"/>
+          </w:rPr>
+          <m:t xml:space="preserve">, </m:t>
+        </m:r>
+        <m:sSub>
+          <m:sSubPr>
+            <m:ctrlPr>
+              <w:rPr>
+                <w:rFonts w:ascii="Cambria Math" w:eastAsia="宋体" w:hAnsi="Cambria Math"/>
+                <w:sz w:val="24"/>
+              </w:rPr>
+            </m:ctrlPr>
+          </m:sSubPr>
+          <m:e>
+            <m:r>
+              <w:rPr>
+                <w:rFonts w:ascii="Cambria Math" w:eastAsia="宋体" w:hAnsi="Cambria Math"/>
+                <w:sz w:val="24"/>
+              </w:rPr>
+              <m:t>T</m:t>
+            </m:r>
+          </m:e>
+          <m:sub>
+            <m:r>
+              <w:rPr>
+                <w:rFonts w:ascii="Cambria Math" w:eastAsia="宋体" w:hAnsi="Cambria Math"/>
+                <w:sz w:val="24"/>
+              </w:rPr>
+              <m:t>MAX</m:t>
+            </m:r>
+          </m:sub>
+        </m:sSub>
+        <m:r>
+          <m:rPr>
+            <m:sty m:val="p"/>
+          </m:rPr>
+          <w:rPr>
+            <w:rFonts w:ascii="Cambria Math" w:eastAsia="宋体" w:hAnsi="Cambria Math"/>
+            <w:sz w:val="24"/>
+          </w:rPr>
+          <m:t>]</m:t>
+        </m:r>
+      </m:oMath>
+      <w:r>
+        <w:rPr>
+          <w:rFonts w:ascii="宋体" w:eastAsia="宋体" w:hAnsi="宋体" w:hint="eastAsia"/>
+          <w:sz w:val="24"/>
+        </w:rPr>
+        <w:t>。</w:t>
+      </w:r>
+    </w:p>
+    <w:p>
+      <w:pPr>
+        <w:snapToGrid w:val="0"/>
+        <w:spacing w:before="0" w:beforeAutospacing="0" w:after="0" w:afterAutospacing="0" w:line="300" w:lineRule="auto"/>
+        <w:ind w:left="0" w:firstLine="420"/>
+        <w:rPr>
+          <w:rFonts w:ascii="宋体" w:eastAsia="宋体" w:hAnsi="宋体" w:hint="eastAsia"/>
+          <w:sz w:val="24"/>
+        </w:rPr>
+      </w:pPr>
+      <m:oMathPara>
+        <m:oMath>
+          <m:sSub>
+            <m:sSubPr>
+              <m:ctrlPr>
+                <w:rPr>
+                  <w:rFonts w:ascii="Cambria Math" w:eastAsia="宋体" w:hAnsi="Cambria Math"/>
+                  <w:sz w:val="24"/>
+                </w:rPr>
+              </m:ctrlPr>
+            </m:sSubPr>
+            <m:e>
+              <m:r>
+                <w:rPr>
+                  <w:rFonts w:ascii="Cambria Math" w:eastAsia="宋体" w:hAnsi="Cambria Math"/>
+                  <w:sz w:val="24"/>
+                </w:rPr>
+                <m:t>λ</m:t>
+              </m:r>
+            </m:e>
+            <m:sub>
+              <m:r>
+                <m:rPr>
+                  <m:sty m:val="p"/>
+                </m:rPr>
+                <w:rPr>
+                  <w:rFonts w:ascii="Cambria Math" w:eastAsia="宋体" w:hAnsi="Cambria Math" w:cs="Cambria Math"/>
+                  <w:sz w:val="24"/>
+                </w:rPr>
+                <m:t>MR_0</m:t>
+              </m:r>
+            </m:sub>
+          </m:sSub>
+          <m:r>
+            <w:rPr>
+              <w:rFonts w:ascii="Cambria Math" w:eastAsia="宋体" w:hAnsi="Cambria Math"/>
+              <w:sz w:val="24"/>
+            </w:rPr>
+            <m:t>=</m:t>
+          </m:r>
+          <m:sSub>
+            <m:sSubPr>
+              <m:ctrlPr>
+                <w:rPr>
+                  <w:rFonts w:ascii="Cambria Math" w:eastAsia="宋体" w:hAnsi="Cambria Math"/>
+                  <w:i/>
+                  <w:sz w:val="24"/>
+                </w:rPr>
+              </m:ctrlPr>
+            </m:sSubPr>
+            <m:e>
+              <m:r>
+                <w:rPr>
+                  <w:rFonts w:ascii="Cambria Math" w:eastAsia="宋体" w:hAnsi="Cambria Math"/>
+                  <w:sz w:val="24"/>
+                </w:rPr>
+                <m:t>λ</m:t>
+              </m:r>
+            </m:e>
+            <m:sub>
+              <m:r>
+                <w:rPr>
+                  <w:rFonts w:ascii="Cambria Math" w:eastAsia="宋体" w:hAnsi="Cambria Math"/>
+                  <w:sz w:val="24"/>
+                </w:rPr>
+                <m:t>VCSEL_0</m:t>
+              </m:r>
+            </m:sub>
+          </m:sSub>
+          <m:r>
+            <w:rPr>
+              <w:rFonts w:ascii="Cambria Math" w:eastAsia="宋体" w:hAnsi="Cambria Math"/>
+              <w:sz w:val="24"/>
+            </w:rPr>
+            <m:t>+</m:t>
+          </m:r>
+          <m:sSub>
+            <m:sSubPr>
+              <m:ctrlPr>
+                <w:rPr>
+                  <w:rFonts w:ascii="Cambria Math" w:eastAsia="宋体" w:hAnsi="Cambria Math"/>
+                  <w:i/>
+                  <w:sz w:val="24"/>
+                </w:rPr>
+              </m:ctrlPr>
+            </m:sSubPr>
+            <m:e>
+              <m:r>
+                <w:rPr>
+                  <w:rFonts w:ascii="Cambria Math" w:eastAsia="宋体" w:hAnsi="Cambria Math"/>
+                  <w:sz w:val="24"/>
+                </w:rPr>
+                <m:t>ρ</m:t>
+              </m:r>
+            </m:e>
+            <m:sub>
+              <m:r>
+                <w:rPr>
+                  <w:rFonts w:ascii="Cambria Math" w:eastAsia="宋体" w:hAnsi="Cambria Math"/>
+                  <w:sz w:val="24"/>
+                </w:rPr>
+                <m:t>VCSEL</m:t>
+              </m:r>
+            </m:sub>
+          </m:sSub>
+          <m:r>
+            <w:rPr>
+              <w:rFonts w:ascii="Cambria Math" w:eastAsia="宋体" w:hAnsi="Cambria Math"/>
+              <w:sz w:val="24"/>
+            </w:rPr>
+            <m:t>∙</m:t>
+          </m:r>
+          <m:d>
+            <m:dPr>
+              <m:ctrlPr>
+                <w:rPr>
+                  <w:rFonts w:ascii="Cambria Math" w:eastAsia="宋体" w:hAnsi="Cambria Math"/>
+                  <w:i/>
+                  <w:sz w:val="24"/>
+                </w:rPr>
+              </m:ctrlPr>
+            </m:dPr>
+            <m:e>
+              <m:sSub>
+                <m:sSubPr>
+                  <m:ctrlPr>
+                    <w:rPr>
+                      <w:rFonts w:ascii="Cambria Math" w:eastAsia="宋体" w:hAnsi="Cambria Math"/>
+                      <w:i/>
+                      <w:sz w:val="24"/>
+                    </w:rPr>
+                  </m:ctrlPr>
+                </m:sSubPr>
+                <m:e>
+                  <m:r>
+                    <w:rPr>
+                      <w:rFonts w:ascii="Cambria Math" w:eastAsia="宋体" w:hAnsi="Cambria Math"/>
+                      <w:sz w:val="24"/>
+                    </w:rPr>
+                    <m:t>T</m:t>
+                  </m:r>
+                </m:e>
+                <m:sub>
+                  <m:r>
+                    <w:rPr>
+                      <w:rFonts w:ascii="Cambria Math" w:eastAsia="宋体" w:hAnsi="Cambria Math"/>
+                      <w:sz w:val="24"/>
+                    </w:rPr>
+                    <m:t>MIN</m:t>
+                  </m:r>
+                </m:sub>
+              </m:sSub>
+              <m:r>
+                <w:rPr>
+                  <w:rFonts w:ascii="Cambria Math" w:eastAsia="宋体" w:hAnsi="Cambria Math"/>
+                  <w:sz w:val="24"/>
+                </w:rPr>
+                <m:t>-</m:t>
+              </m:r>
+              <m:sSub>
+                <m:sSubPr>
+                  <m:ctrlPr>
+                    <w:rPr>
+                      <w:rFonts w:ascii="Cambria Math" w:eastAsia="宋体" w:hAnsi="Cambria Math"/>
+                      <w:i/>
+                      <w:sz w:val="24"/>
+                    </w:rPr>
+                  </m:ctrlPr>
+                </m:sSubPr>
+                <m:e>
+                  <m:r>
+                    <w:rPr>
+                      <w:rFonts w:ascii="Cambria Math" w:eastAsia="宋体" w:hAnsi="Cambria Math"/>
+                      <w:sz w:val="24"/>
+                    </w:rPr>
+                    <m:t>T</m:t>
+                  </m:r>
+                </m:e>
+                <m:sub>
+                  <m:r>
+                    <w:rPr>
+                      <w:rFonts w:ascii="Cambria Math" w:eastAsia="宋体" w:hAnsi="Cambria Math"/>
+                      <w:sz w:val="24"/>
+                    </w:rPr>
+                    <m:t>0</m:t>
+                  </m:r>
+                </m:sub>
+              </m:sSub>
+            </m:e>
+          </m:d>
+          <m:r>
+            <w:rPr>
+              <w:rFonts w:ascii="Cambria Math" w:eastAsia="宋体" w:hAnsi="Cambria Math"/>
+              <w:sz w:val="24"/>
+            </w:rPr>
+            <m:t>-</m:t>
+          </m:r>
+          <m:sSub>
+            <m:sSubPr>
+              <m:ctrlPr>
+                <w:rPr>
+                  <w:rFonts w:ascii="Cambria Math" w:eastAsia="宋体" w:hAnsi="Cambria Math"/>
+                  <w:i/>
+                  <w:sz w:val="24"/>
+                </w:rPr>
+              </m:ctrlPr>
+            </m:sSubPr>
+            <m:e>
+              <m:r>
+                <w:rPr>
+                  <w:rFonts w:ascii="Cambria Math" w:eastAsia="宋体" w:hAnsi="Cambria Math"/>
+                  <w:sz w:val="24"/>
+                </w:rPr>
+                <m:t>ρ</m:t>
+              </m:r>
+            </m:e>
+            <m:sub>
+              <m:r>
+                <w:rPr>
+                  <w:rFonts w:ascii="Cambria Math" w:eastAsia="宋体" w:hAnsi="Cambria Math"/>
+                  <w:sz w:val="24"/>
+                </w:rPr>
+                <m:t>MR</m:t>
+              </m:r>
+            </m:sub>
+          </m:sSub>
+          <m:r>
+            <w:rPr>
+              <w:rFonts w:ascii="Cambria Math" w:eastAsia="宋体" w:hAnsi="Cambria Math"/>
+              <w:sz w:val="24"/>
+            </w:rPr>
+            <m:t>∙(</m:t>
+          </m:r>
+          <m:sSub>
+            <m:sSubPr>
+              <m:ctrlPr>
+                <w:rPr>
+                  <w:rFonts w:ascii="Cambria Math" w:eastAsia="宋体" w:hAnsi="Cambria Math"/>
+                  <w:i/>
+                  <w:sz w:val="24"/>
+                </w:rPr>
+              </m:ctrlPr>
+            </m:sSubPr>
+            <m:e>
+              <m:r>
+                <w:rPr>
+                  <w:rFonts w:ascii="Cambria Math" w:eastAsia="宋体" w:hAnsi="Cambria Math"/>
+                  <w:sz w:val="24"/>
+                </w:rPr>
+                <m:t>T</m:t>
+              </m:r>
+            </m:e>
+            <m:sub>
+              <m:r>
+                <w:rPr>
+                  <w:rFonts w:ascii="Cambria Math" w:eastAsia="宋体" w:hAnsi="Cambria Math"/>
+                  <w:sz w:val="24"/>
+                </w:rPr>
+                <m:t>MAX</m:t>
+              </m:r>
+            </m:sub>
+          </m:sSub>
+          <m:r>
+            <w:rPr>
+              <w:rFonts w:ascii="Cambria Math" w:eastAsia="宋体" w:hAnsi="Cambria Math"/>
+              <w:sz w:val="24"/>
+            </w:rPr>
+            <m:t>-</m:t>
+          </m:r>
+          <m:sSub>
+            <m:sSubPr>
+              <m:ctrlPr>
+                <w:rPr>
+                  <w:rFonts w:ascii="Cambria Math" w:eastAsia="宋体" w:hAnsi="Cambria Math"/>
+                  <w:i/>
+                  <w:sz w:val="24"/>
+                </w:rPr>
+              </m:ctrlPr>
+            </m:sSubPr>
+            <m:e>
+              <m:r>
+                <w:rPr>
+                  <w:rFonts w:ascii="Cambria Math" w:eastAsia="宋体" w:hAnsi="Cambria Math"/>
+                  <w:sz w:val="24"/>
+                </w:rPr>
+                <m:t>T</m:t>
+              </m:r>
+            </m:e>
+            <m:sub>
+              <m:r>
+                <w:rPr>
+                  <w:rFonts w:ascii="Cambria Math" w:eastAsia="宋体" w:hAnsi="Cambria Math"/>
+                  <w:sz w:val="24"/>
+                </w:rPr>
+                <m:t>0</m:t>
+              </m:r>
+            </m:sub>
+          </m:sSub>
+          <m:r>
+            <w:rPr>
+              <w:rFonts w:ascii="Cambria Math" w:eastAsia="宋体" w:hAnsi="Cambria Math"/>
+              <w:sz w:val="24"/>
+            </w:rPr>
+            <m:t>)</m:t>
+          </m:r>
+        </m:oMath>
+      </m:oMathPara>
+    </w:p>
+    <w:p>
+      <w:pPr>
+        <w:snapToGrid w:val="0"/>
+        <w:spacing w:before="0" w:beforeAutospacing="0" w:after="0" w:afterAutospacing="0" w:line="300" w:lineRule="auto"/>
+        <w:ind w:left="0" w:firstLine="420"/>
+        <w:rPr>
+          <w:rFonts w:ascii="宋体" w:eastAsia="宋体" w:hAnsi="宋体" w:hint="eastAsia"/>
+          <w:sz w:val="24"/>
+        </w:rPr>
+      </w:pPr>
+      <w:r>
+        <w:rPr>
+          <w:rFonts w:ascii="宋体" w:eastAsia="宋体" w:hAnsi="宋体" w:hint="eastAsia"/>
+          <w:sz w:val="24"/>
+        </w:rPr>
+        <w:t>根据我们的初始设定，微环谐振腔的谐振波长始终比光源的入射波长要小，因此thermal-tuning技术可以利用红移来将谐振波长和入射光源的波长匹配起来。</w:t>
+      </w:r>
+      <w:r>
+        <w:rPr>
+          <w:rFonts w:ascii="宋体" w:eastAsia="宋体" w:hAnsi="宋体" w:hint="eastAsia"/>
+          <w:sz w:val="24"/>
+        </w:rPr>
+        <w:t>调节距离满足公式(5-2)。</w:t>
+      </w:r>
+    </w:p>
+    <w:p>
+      <w:pPr>
+        <w:snapToGrid w:val="0"/>
+        <w:spacing w:before="0" w:beforeAutospacing="0" w:after="0" w:afterAutospacing="0" w:line="300" w:lineRule="auto"/>
+        <w:ind w:left="0" w:firstLine="420"/>
+        <w:rPr>
+          <w:rFonts w:ascii="宋体" w:eastAsia="宋体" w:hAnsi="宋体" w:hint="eastAsia"/>
+          <w:sz w:val="24"/>
+        </w:rPr>
+      </w:pPr>
+      <m:oMathPara>
+        <m:oMath>
+          <m:r>
+            <m:rPr>
+              <m:sty m:val="p"/>
+            </m:rPr>
+            <w:rPr>
+              <w:rFonts w:ascii="Cambria Math" w:eastAsia="宋体" w:hAnsi="Cambria Math"/>
+              <w:sz w:val="24"/>
+            </w:rPr>
+            <m:t>∆</m:t>
+          </m:r>
+          <m:sSub>
+            <m:sSubPr>
+              <m:ctrlPr>
+                <w:rPr>
+                  <w:rFonts w:ascii="Cambria Math" w:eastAsia="宋体" w:hAnsi="Cambria Math"/>
+                  <w:sz w:val="24"/>
+                </w:rPr>
+              </m:ctrlPr>
+            </m:sSubPr>
+            <m:e>
+              <m:r>
+                <w:rPr>
+                  <w:rFonts w:ascii="Cambria Math" w:eastAsia="宋体" w:hAnsi="Cambria Math"/>
+                  <w:sz w:val="24"/>
+                </w:rPr>
+                <m:t>λ</m:t>
+              </m:r>
+            </m:e>
+            <m:sub>
+              <m:r>
+                <m:rPr>
+                  <m:sty m:val="p"/>
+                </m:rPr>
+                <w:rPr>
+                  <w:rFonts w:ascii="Cambria Math" w:eastAsia="宋体" w:hAnsi="Cambria Math" w:cs="Cambria Math"/>
+                  <w:sz w:val="24"/>
+                </w:rPr>
+                <m:t>t</m:t>
+              </m:r>
+              <m:r>
+                <w:rPr>
+                  <w:rFonts w:ascii="Cambria Math" w:eastAsia="宋体" w:hAnsi="Cambria Math" w:cs="Cambria Math"/>
+                  <w:sz w:val="24"/>
+                </w:rPr>
+                <m:t>uning</m:t>
+              </m:r>
+            </m:sub>
+          </m:sSub>
+          <m:r>
+            <w:rPr>
+              <w:rFonts w:ascii="Cambria Math" w:eastAsia="宋体" w:hAnsi="Cambria Math"/>
+              <w:sz w:val="24"/>
+            </w:rPr>
+            <m:t>=</m:t>
+          </m:r>
+          <m:sSub>
+            <m:sSubPr>
+              <m:ctrlPr>
+                <w:rPr>
+                  <w:rFonts w:ascii="Cambria Math" w:eastAsia="宋体" w:hAnsi="Cambria Math"/>
+                  <w:i/>
+                  <w:sz w:val="24"/>
+                </w:rPr>
+              </m:ctrlPr>
+            </m:sSubPr>
+            <m:e>
+              <m:r>
+                <w:rPr>
+                  <w:rFonts w:ascii="Cambria Math" w:eastAsia="宋体" w:hAnsi="Cambria Math"/>
+                  <w:sz w:val="24"/>
+                </w:rPr>
+                <m:t>ρ</m:t>
+              </m:r>
+            </m:e>
+            <m:sub>
+              <m:r>
+                <w:rPr>
+                  <w:rFonts w:ascii="Cambria Math" w:eastAsia="宋体" w:hAnsi="Cambria Math"/>
+                  <w:sz w:val="24"/>
+                </w:rPr>
+                <m:t>VCSEL</m:t>
+              </m:r>
+            </m:sub>
+          </m:sSub>
+          <m:r>
+            <w:rPr>
+              <w:rFonts w:ascii="Cambria Math" w:eastAsia="宋体" w:hAnsi="Cambria Math"/>
+              <w:sz w:val="24"/>
+            </w:rPr>
+            <m:t>∙</m:t>
+          </m:r>
+          <m:d>
+            <m:dPr>
+              <m:ctrlPr>
+                <w:rPr>
+                  <w:rFonts w:ascii="Cambria Math" w:eastAsia="宋体" w:hAnsi="Cambria Math"/>
+                  <w:i/>
+                  <w:sz w:val="24"/>
+                </w:rPr>
+              </m:ctrlPr>
+            </m:dPr>
+            <m:e>
+              <m:sSub>
+                <m:sSubPr>
+                  <m:ctrlPr>
+                    <w:rPr>
+                      <w:rFonts w:ascii="Cambria Math" w:eastAsia="宋体" w:hAnsi="Cambria Math"/>
+                      <w:i/>
+                      <w:sz w:val="24"/>
+                    </w:rPr>
+                  </m:ctrlPr>
+                </m:sSubPr>
+                <m:e>
+                  <m:r>
+                    <w:rPr>
+                      <w:rFonts w:ascii="Cambria Math" w:eastAsia="宋体" w:hAnsi="Cambria Math"/>
+                      <w:sz w:val="24"/>
+                    </w:rPr>
+                    <m:t>T</m:t>
+                  </m:r>
+                </m:e>
+                <m:sub>
+                  <m:r>
+                    <w:rPr>
+                      <w:rFonts w:ascii="Cambria Math" w:eastAsia="宋体" w:hAnsi="Cambria Math"/>
+                      <w:sz w:val="24"/>
+                    </w:rPr>
+                    <m:t>VCSEL</m:t>
+                  </m:r>
+                </m:sub>
+              </m:sSub>
+              <m:r>
+                <w:rPr>
+                  <w:rFonts w:ascii="Cambria Math" w:eastAsia="宋体" w:hAnsi="Cambria Math"/>
+                  <w:sz w:val="24"/>
+                </w:rPr>
+                <m:t>-</m:t>
+              </m:r>
+              <m:sSub>
+                <m:sSubPr>
+                  <m:ctrlPr>
+                    <w:rPr>
+                      <w:rFonts w:ascii="Cambria Math" w:eastAsia="宋体" w:hAnsi="Cambria Math"/>
+                      <w:i/>
+                      <w:sz w:val="24"/>
+                    </w:rPr>
+                  </m:ctrlPr>
+                </m:sSubPr>
+                <m:e>
+                  <m:r>
+                    <w:rPr>
+                      <w:rFonts w:ascii="Cambria Math" w:eastAsia="宋体" w:hAnsi="Cambria Math"/>
+                      <w:sz w:val="24"/>
+                    </w:rPr>
+                    <m:t>T</m:t>
+                  </m:r>
+                </m:e>
+                <m:sub>
+                  <m:r>
+                    <w:rPr>
+                      <w:rFonts w:ascii="Cambria Math" w:eastAsia="宋体" w:hAnsi="Cambria Math"/>
+                      <w:sz w:val="24"/>
+                    </w:rPr>
+                    <m:t>MIN</m:t>
+                  </m:r>
+                </m:sub>
+              </m:sSub>
+            </m:e>
+          </m:d>
+          <m:r>
+            <w:rPr>
+              <w:rFonts w:ascii="Cambria Math" w:eastAsia="宋体" w:hAnsi="Cambria Math"/>
+              <w:sz w:val="24"/>
+            </w:rPr>
+            <m:t>+</m:t>
+          </m:r>
+          <m:sSub>
+            <m:sSubPr>
+              <m:ctrlPr>
+                <w:rPr>
+                  <w:rFonts w:ascii="Cambria Math" w:eastAsia="宋体" w:hAnsi="Cambria Math"/>
+                  <w:i/>
+                  <w:sz w:val="24"/>
+                </w:rPr>
+              </m:ctrlPr>
+            </m:sSubPr>
+            <m:e>
+              <m:r>
+                <w:rPr>
+                  <w:rFonts w:ascii="Cambria Math" w:eastAsia="宋体" w:hAnsi="Cambria Math"/>
+                  <w:sz w:val="24"/>
+                </w:rPr>
+                <m:t>ρ</m:t>
+              </m:r>
+            </m:e>
+            <m:sub>
+              <m:r>
+                <w:rPr>
+                  <w:rFonts w:ascii="Cambria Math" w:eastAsia="宋体" w:hAnsi="Cambria Math"/>
+                  <w:sz w:val="24"/>
+                </w:rPr>
+                <m:t>MR</m:t>
+              </m:r>
+            </m:sub>
+          </m:sSub>
+          <m:r>
+            <w:rPr>
+              <w:rFonts w:ascii="Cambria Math" w:eastAsia="宋体" w:hAnsi="Cambria Math"/>
+              <w:sz w:val="24"/>
+            </w:rPr>
+            <m:t>∙(</m:t>
+          </m:r>
+          <m:sSub>
+            <m:sSubPr>
+              <m:ctrlPr>
+                <w:rPr>
+                  <w:rFonts w:ascii="Cambria Math" w:eastAsia="宋体" w:hAnsi="Cambria Math"/>
+                  <w:i/>
+                  <w:sz w:val="24"/>
+                </w:rPr>
+              </m:ctrlPr>
+            </m:sSubPr>
+            <m:e>
+              <m:r>
+                <w:rPr>
+                  <w:rFonts w:ascii="Cambria Math" w:eastAsia="宋体" w:hAnsi="Cambria Math"/>
+                  <w:sz w:val="24"/>
+                </w:rPr>
+                <m:t>T</m:t>
+              </m:r>
+            </m:e>
+            <m:sub>
+              <m:r>
+                <w:rPr>
+                  <w:rFonts w:ascii="Cambria Math" w:eastAsia="宋体" w:hAnsi="Cambria Math"/>
+                  <w:sz w:val="24"/>
+                </w:rPr>
+                <m:t>MAX</m:t>
+              </m:r>
+            </m:sub>
+          </m:sSub>
+          <m:r>
+            <w:rPr>
+              <w:rFonts w:ascii="Cambria Math" w:eastAsia="宋体" w:hAnsi="Cambria Math"/>
+              <w:sz w:val="24"/>
+            </w:rPr>
+            <m:t>-</m:t>
+          </m:r>
+          <m:sSub>
+            <m:sSubPr>
+              <m:ctrlPr>
+                <w:rPr>
+                  <w:rFonts w:ascii="Cambria Math" w:eastAsia="宋体" w:hAnsi="Cambria Math"/>
+                  <w:i/>
+                  <w:sz w:val="24"/>
+                </w:rPr>
+              </m:ctrlPr>
+            </m:sSubPr>
+            <m:e>
+              <m:r>
+                <w:rPr>
+                  <w:rFonts w:ascii="Cambria Math" w:eastAsia="宋体" w:hAnsi="Cambria Math"/>
+                  <w:sz w:val="24"/>
+                </w:rPr>
+                <m:t>T</m:t>
+              </m:r>
+            </m:e>
+            <m:sub>
+              <m:r>
+                <w:rPr>
+                  <w:rFonts w:ascii="Cambria Math" w:eastAsia="宋体" w:hAnsi="Cambria Math"/>
+                  <w:sz w:val="24"/>
+                </w:rPr>
+                <m:t>MR</m:t>
+              </m:r>
+            </m:sub>
+          </m:sSub>
+          <m:r>
+            <w:rPr>
+              <w:rFonts w:ascii="Cambria Math" w:eastAsia="宋体" w:hAnsi="Cambria Math"/>
+              <w:sz w:val="24"/>
+            </w:rPr>
+            <m:t>)</m:t>
+          </m:r>
+        </m:oMath>
+      </m:oMathPara>
+    </w:p>
+    <w:p>
+      <w:pPr>
+        <w:snapToGrid w:val="0"/>
+        <w:spacing w:before="0" w:beforeAutospacing="0" w:after="0" w:afterAutospacing="0" w:line="300" w:lineRule="auto"/>
+        <w:ind w:left="0" w:firstLine="420"/>
+        <w:rPr>
+          <w:rFonts w:ascii="宋体" w:eastAsia="宋体" w:hAnsi="宋体" w:hint="eastAsia"/>
+          <w:sz w:val="24"/>
+        </w:rPr>
+      </w:pPr>
+      <w:r>
+        <w:rPr>
+          <w:rFonts w:ascii="宋体" w:eastAsia="宋体" w:hAnsi="宋体" w:hint="eastAsia"/>
+          <w:sz w:val="24"/>
+        </w:rPr>
+        <w:t>根据调节距离，我们可以估算出thermal-tuning所消耗的功耗，其满足公式(5-3)。</w:t>
+      </w:r>
+    </w:p>
+    <w:p>
+      <w:pPr>
+        <w:snapToGrid w:val="0"/>
+        <w:spacing w:before="0" w:beforeAutospacing="0" w:after="0" w:afterAutospacing="0" w:line="300" w:lineRule="auto"/>
+        <w:ind w:left="0" w:firstLine="420"/>
+        <w:rPr>
+          <w:rFonts w:ascii="宋体" w:eastAsia="宋体" w:hAnsi="宋体" w:hint="eastAsia"/>
+          <w:sz w:val="24"/>
+        </w:rPr>
+      </w:pPr>
+      <m:oMathPara>
+        <m:oMath>
+          <m:sSub>
+            <m:sSubPr>
+              <m:ctrlPr>
+                <w:rPr>
+                  <w:rFonts w:ascii="Cambria Math" w:eastAsia="宋体" w:hAnsi="Cambria Math"/>
+                  <w:sz w:val="24"/>
+                </w:rPr>
+              </m:ctrlPr>
+            </m:sSubPr>
+            <m:e>
+              <m:r>
+                <w:rPr>
+                  <w:rFonts w:ascii="Cambria Math" w:eastAsia="宋体" w:hAnsi="Cambria Math" w:cs="Cambria Math"/>
+                  <w:sz w:val="24"/>
+                </w:rPr>
+                <m:t>P</m:t>
+              </m:r>
+            </m:e>
+            <m:sub>
+              <m:r>
+                <w:rPr>
+                  <w:rFonts w:ascii="Cambria Math" w:eastAsia="宋体" w:hAnsi="Cambria Math"/>
+                  <w:sz w:val="24"/>
+                </w:rPr>
+                <m:t>tuning</m:t>
+              </m:r>
+            </m:sub>
+          </m:sSub>
+          <m:r>
+            <w:rPr>
+              <w:rFonts w:ascii="Cambria Math" w:eastAsia="宋体" w:hAnsi="Cambria Math"/>
+              <w:sz w:val="24"/>
+            </w:rPr>
+            <m:t>=c∙∆</m:t>
+          </m:r>
+          <m:sSub>
+            <m:sSubPr>
+              <m:ctrlPr>
+                <w:rPr>
+                  <w:rFonts w:ascii="Cambria Math" w:eastAsia="宋体" w:hAnsi="Cambria Math"/>
+                  <w:i/>
+                  <w:sz w:val="24"/>
+                </w:rPr>
+              </m:ctrlPr>
+            </m:sSubPr>
+            <m:e>
+              <m:r>
+                <w:rPr>
+                  <w:rFonts w:ascii="Cambria Math" w:eastAsia="宋体" w:hAnsi="Cambria Math"/>
+                  <w:sz w:val="24"/>
+                </w:rPr>
+                <m:t>λ</m:t>
+              </m:r>
+            </m:e>
+            <m:sub>
+              <m:r>
+                <w:rPr>
+                  <w:rFonts w:ascii="Cambria Math" w:eastAsia="宋体" w:hAnsi="Cambria Math"/>
+                  <w:sz w:val="24"/>
+                </w:rPr>
+                <m:t>tuning</m:t>
+              </m:r>
+            </m:sub>
+          </m:sSub>
+        </m:oMath>
+      </m:oMathPara>
     </w:p>
     <w:p>
       <w:pPr>
@@ -18230,22 +19602,256 @@
     <w:p>
       <w:pPr>
         <w:spacing w:before="0" w:beforeAutospacing="0" w:after="0" w:afterAutospacing="0" w:line="300" w:lineRule="auto"/>
-        <w:ind w:left="0"/>
-        <w:rPr>
-          <w:rFonts w:ascii="宋体" w:eastAsia="宋体" w:hAnsi="宋体" w:hint="eastAsia"/>
-          <w:sz w:val="24"/>
-        </w:rPr>
-      </w:pPr>
+        <w:ind w:left="0" w:firstLine="420"/>
+        <w:rPr>
+          <w:rFonts w:ascii="宋体" w:eastAsia="宋体" w:hAnsi="宋体" w:hint="eastAsia"/>
+          <w:sz w:val="24"/>
+        </w:rPr>
+      </w:pPr>
+      <w:r>
+        <w:rPr>
+          <w:rFonts w:ascii="宋体" w:eastAsia="宋体" w:hAnsi="宋体" w:hint="eastAsia"/>
+          <w:sz w:val="24"/>
+        </w:rPr>
+        <w:t>路由算法可以被分为</w:t>
+      </w:r>
+      <w:r>
+        <w:rPr>
+          <w:rFonts w:ascii="宋体" w:eastAsia="宋体" w:hAnsi="宋体" w:hint="eastAsia"/>
+          <w:sz w:val="24"/>
+        </w:rPr>
+        <w:t>确定性路由和适应性路由。对于Mesh结构或者Torus网络结构来讲，传统的基于方向顺序的路由算法是一种确定性路由，对于同一起始终点对，其总是选择相同的路径。由于确定性路由的特性，其不能根据网络状况的变化，选择可靠的路径。与确定性路由不同，适应性路由可以根据网络状况的不同做出不同的路由决定。Q-routing是一种基于Q-learning算法的适应性路由算法。</w:t>
+      </w:r>
+      <w:r>
+        <w:rPr>
+          <w:rFonts w:ascii="宋体" w:eastAsia="宋体" w:hAnsi="宋体" w:hint="eastAsia"/>
+          <w:sz w:val="24"/>
+        </w:rPr>
+        <w:t>基于Q-routing算法的片上网络结构中，网络中每个节点都保存一个Q-table，该表存下了当前节点的Q-value。Q-value代表可选路径的质量或者是损耗(例如网络拥堵层度)。每个节点通过接受相邻节点发来的Q-values更新当前节点的状况，并利用Q-tables中值动态的做出路由决定。</w:t>
+      </w:r>
     </w:p>
     <w:p>
       <w:pPr>
         <w:spacing w:before="0" w:beforeAutospacing="0" w:after="0" w:afterAutospacing="0" w:line="300" w:lineRule="auto"/>
+        <w:ind w:left="0" w:firstLine="420"/>
+        <w:rPr>
+          <w:rFonts w:ascii="宋体" w:eastAsia="宋体" w:hAnsi="宋体" w:hint="eastAsia"/>
+          <w:sz w:val="24"/>
+        </w:rPr>
+      </w:pPr>
+      <w:r>
+        <w:rPr>
+          <w:rFonts w:ascii="宋体" w:eastAsia="宋体" w:hAnsi="宋体" w:hint="eastAsia"/>
+          <w:sz w:val="24"/>
+        </w:rPr>
+        <w:t>在片上光网络中，片上温度分布的不均匀会导致很引起很严重的光损耗和功率消耗。我们提出了一种基于学习算法的动态路由算法来优化片上光网络的路由选择。</w:t>
+      </w:r>
+      <w:r>
+        <w:rPr>
+          <w:rFonts w:ascii="宋体" w:eastAsia="宋体" w:hAnsi="宋体" w:hint="eastAsia"/>
+          <w:sz w:val="24"/>
+        </w:rPr>
+        <w:t>实验结果也表明该算法可以有效的减少片上光网络上的能量消耗。</w:t>
+      </w:r>
+    </w:p>
+    <w:p>
+      <w:pPr>
+        <w:snapToGrid w:val="0"/>
+        <w:spacing w:beforeLines="70" w:before="218" w:beforeAutospacing="0" w:afterLines="70" w:after="218" w:afterAutospacing="0"/>
         <w:ind w:left="0"/>
         <w:rPr>
-          <w:rFonts w:ascii="宋体" w:eastAsia="宋体" w:hAnsi="宋体" w:hint="eastAsia"/>
-          <w:sz w:val="24"/>
-        </w:rPr>
-      </w:pPr>
+          <w:rFonts w:ascii="Heiti SC Medium" w:eastAsia="Heiti SC Medium" w:hAnsi="Heiti SC Medium"/>
+          <w:sz w:val="28"/>
+          <w:szCs w:val="28"/>
+        </w:rPr>
+      </w:pPr>
+      <w:r>
+        <w:rPr>
+          <w:rFonts w:ascii="Heiti SC Medium" w:eastAsia="Heiti SC Medium" w:hAnsi="Heiti SC Medium" w:hint="eastAsia"/>
+          <w:sz w:val="28"/>
+          <w:szCs w:val="28"/>
+        </w:rPr>
+        <w:t>5.2.1 E-</w:t>
+      </w:r>
+      <w:r>
+        <w:rPr>
+          <w:rFonts w:ascii="Heiti SC Medium" w:eastAsia="Heiti SC Medium" w:hAnsi="Heiti SC Medium" w:hint="eastAsia"/>
+          <w:sz w:val="28"/>
+          <w:szCs w:val="28"/>
+        </w:rPr>
+        <w:t>value</w:t>
+      </w:r>
+    </w:p>
+    <w:p>
+      <w:pPr>
+        <w:spacing w:before="0" w:beforeAutospacing="0" w:after="0" w:afterAutospacing="0" w:line="300" w:lineRule="auto"/>
+        <w:ind w:left="0" w:firstLine="420"/>
+        <w:rPr>
+          <w:rFonts w:ascii="宋体" w:eastAsia="宋体" w:hAnsi="宋体" w:hint="eastAsia"/>
+          <w:sz w:val="24"/>
+        </w:rPr>
+      </w:pPr>
+      <w:r>
+        <w:rPr>
+          <w:rFonts w:ascii="宋体" w:eastAsia="宋体" w:hAnsi="宋体" w:hint="eastAsia"/>
+          <w:sz w:val="24"/>
+        </w:rPr>
+        <w:t>在传统的基于Q-routing的片上电网络中，Q-values用来代表可选路径的延迟状况，Q-learning算法也是用来降低网络的拥堵状况。其主要用来</w:t>
+      </w:r>
+      <w:r>
+        <w:rPr>
+          <w:rFonts w:ascii="宋体" w:eastAsia="宋体" w:hAnsi="宋体" w:hint="eastAsia"/>
+          <w:sz w:val="24"/>
+        </w:rPr>
+        <w:t>优化延迟情况。对于</w:t>
+      </w:r>
+      <w:r>
+        <w:rPr>
+          <w:rFonts w:ascii="宋体" w:eastAsia="宋体" w:hAnsi="宋体" w:hint="eastAsia"/>
+          <w:sz w:val="24"/>
+        </w:rPr>
+        <w:t>片上光网络上温度不平衡导致的功耗问题，</w:t>
+      </w:r>
+      <w:r>
+        <w:rPr>
+          <w:rFonts w:ascii="宋体" w:eastAsia="宋体" w:hAnsi="宋体" w:hint="eastAsia"/>
+          <w:sz w:val="24"/>
+        </w:rPr>
+        <w:t>我们</w:t>
+      </w:r>
+      <w:r>
+        <w:rPr>
+          <w:rFonts w:ascii="宋体" w:eastAsia="宋体" w:hAnsi="宋体" w:hint="eastAsia"/>
+          <w:sz w:val="24"/>
+        </w:rPr>
+        <w:t>专注于优化温度引起的功耗问题。在Mesh或者Torus网络结构中，存在一系列最短路径。这些路径被提供给路由选择算法。我们使用Q-learning算法得到网络和温度相关的功耗状况并且为每一对起始终点路径对找到最优的消耗能量最小的路径。</w:t>
+      </w:r>
+    </w:p>
+    <w:p>
+      <w:pPr>
+        <w:spacing w:before="0" w:beforeAutospacing="0" w:after="0" w:afterAutospacing="0" w:line="300" w:lineRule="auto"/>
+        <w:ind w:left="0" w:firstLine="420"/>
+        <w:rPr>
+          <w:rFonts w:ascii="宋体" w:eastAsia="宋体" w:hAnsi="宋体" w:hint="eastAsia"/>
+          <w:sz w:val="24"/>
+        </w:rPr>
+      </w:pPr>
+      <w:r>
+        <w:rPr>
+          <w:rFonts w:ascii="宋体" w:eastAsia="宋体" w:hAnsi="宋体" w:hint="eastAsia"/>
+          <w:sz w:val="24"/>
+        </w:rPr>
+        <w:t>片上光网络的每一个节点都保存有一个E-value，其保存E-values。E-values代表了可选路径的预估光损耗。</w:t>
+      </w:r>
+      <w:r>
+        <w:rPr>
+          <w:rFonts w:ascii="宋体" w:eastAsia="宋体" w:hAnsi="宋体" w:hint="eastAsia"/>
+          <w:sz w:val="24"/>
+        </w:rPr>
+        <w:t>每个节点都通过接受相邻节点发出的E-values</w:t>
+      </w:r>
+      <w:r>
+        <w:rPr>
+          <w:rFonts w:ascii="宋体" w:eastAsia="宋体" w:hAnsi="宋体" w:hint="eastAsia"/>
+          <w:sz w:val="24"/>
+        </w:rPr>
+        <w:lastRenderedPageBreak/>
+        <w:t>包学习本地的网络状况。当一个节点接收到</w:t>
+      </w:r>
+      <w:r>
+        <w:rPr>
+          <w:rFonts w:ascii="宋体" w:eastAsia="宋体" w:hAnsi="宋体" w:hint="eastAsia"/>
+          <w:sz w:val="24"/>
+        </w:rPr>
+        <w:t>从相邻接点发出</w:t>
+      </w:r>
+      <w:r>
+        <w:rPr>
+          <w:rFonts w:ascii="宋体" w:eastAsia="宋体" w:hAnsi="宋体" w:hint="eastAsia"/>
+          <w:sz w:val="24"/>
+        </w:rPr>
+        <w:t>更新好的E-values值</w:t>
+      </w:r>
+      <w:r>
+        <w:rPr>
+          <w:rFonts w:ascii="宋体" w:eastAsia="宋体" w:hAnsi="宋体" w:hint="eastAsia"/>
+          <w:sz w:val="24"/>
+        </w:rPr>
+        <w:t>，该节点就会更新本地的E-table中对应的E-values。</w:t>
+      </w:r>
+      <w:bookmarkStart w:id="0" w:name="_GoBack"/>
+      <w:bookmarkEnd w:id="0"/>
+    </w:p>
+    <w:p>
+      <w:pPr>
+        <w:spacing w:before="0" w:beforeAutospacing="0" w:after="0" w:afterAutospacing="0" w:line="300" w:lineRule="auto"/>
+        <w:ind w:left="0" w:firstLine="420"/>
+        <w:rPr>
+          <w:rFonts w:ascii="宋体" w:eastAsia="宋体" w:hAnsi="宋体" w:hint="eastAsia"/>
+          <w:sz w:val="24"/>
+        </w:rPr>
+      </w:pPr>
+    </w:p>
+    <w:p>
+      <w:pPr>
+        <w:spacing w:before="0" w:beforeAutospacing="0" w:after="0" w:afterAutospacing="0" w:line="300" w:lineRule="auto"/>
+        <w:ind w:left="0" w:firstLine="420"/>
+        <w:rPr>
+          <w:rFonts w:ascii="宋体" w:eastAsia="宋体" w:hAnsi="宋体" w:hint="eastAsia"/>
+          <w:sz w:val="24"/>
+        </w:rPr>
+      </w:pPr>
+    </w:p>
+    <w:p>
+      <w:pPr>
+        <w:spacing w:before="0" w:beforeAutospacing="0" w:after="0" w:afterAutospacing="0" w:line="300" w:lineRule="auto"/>
+        <w:ind w:left="0" w:firstLine="420"/>
+        <w:rPr>
+          <w:rFonts w:ascii="宋体" w:eastAsia="宋体" w:hAnsi="宋体" w:hint="eastAsia"/>
+          <w:sz w:val="24"/>
+        </w:rPr>
+      </w:pPr>
+    </w:p>
+    <w:p>
+      <w:pPr>
+        <w:spacing w:before="0" w:beforeAutospacing="0" w:after="0" w:afterAutospacing="0" w:line="300" w:lineRule="auto"/>
+        <w:ind w:left="0" w:firstLine="420"/>
+        <w:rPr>
+          <w:rFonts w:ascii="宋体" w:eastAsia="宋体" w:hAnsi="宋体" w:hint="eastAsia"/>
+          <w:sz w:val="24"/>
+        </w:rPr>
+      </w:pPr>
+    </w:p>
+    <w:p>
+      <w:pPr>
+        <w:spacing w:before="0" w:beforeAutospacing="0" w:after="0" w:afterAutospacing="0" w:line="300" w:lineRule="auto"/>
+        <w:ind w:left="0"/>
+        <w:rPr>
+          <w:rFonts w:ascii="宋体" w:eastAsia="宋体" w:hAnsi="宋体" w:hint="eastAsia"/>
+          <w:sz w:val="24"/>
+        </w:rPr>
+      </w:pPr>
+      <w:r>
+        <w:rPr>
+          <w:rFonts w:ascii="宋体" w:eastAsia="宋体" w:hAnsi="宋体" w:hint="eastAsia"/>
+          <w:sz w:val="24"/>
+        </w:rPr>
+        <w:t xml:space="preserve">[5] </w:t>
+      </w:r>
+      <w:r>
+        <w:rPr>
+          <w:rFonts w:ascii="宋体" w:eastAsia="宋体" w:hAnsi="宋体"/>
+          <w:sz w:val="24"/>
+        </w:rPr>
+        <w:t>Integrated Thermal Tuning of Suspended Micro-Resonators</w:t>
+      </w:r>
+      <w:r>
+        <w:rPr>
+          <w:rFonts w:ascii="宋体" w:eastAsia="宋体" w:hAnsi="宋体" w:hint="eastAsia"/>
+          <w:sz w:val="24"/>
+        </w:rPr>
+        <w:t>.</w:t>
+      </w:r>
     </w:p>
     <w:sectPr>
       <w:pgSz w:w="11900" w:h="16840"/>
@@ -18258,8 +19864,8 @@
 </file>
 
 <file path=word/numbering.xml><?xml version="1.0" encoding="utf-8"?>
-<w:numbering xmlns:wpc="http://schemas.microsoft.com/office/word/2010/wordprocessingCanvas" xmlns:cx="http://schemas.microsoft.com/office/drawing/2014/chartex" xmlns:cx1="http://schemas.microsoft.com/office/drawing/2015/9/8/chartex" xmlns:cx2="http://schemas.microsoft.com/office/drawing/2015/10/21/chartex" xmlns:cx3="http://schemas.microsoft.com/office/drawing/2016/5/9/chartex" xmlns:cx4="http://schemas.microsoft.com/office/drawing/2016/5/10/chartex" xmlns:cx5="http://schemas.microsoft.com/office/drawing/2016/5/11/chartex" xmlns:cx6="http://schemas.microsoft.com/office/drawing/2016/5/12/chartex" xmlns:cx7="http://schemas.microsoft.com/office/drawing/2016/5/13/chartex" xmlns:cx8="http://schemas.microsoft.com/office/drawing/2016/5/14/chartex" xmlns:mc="http://schemas.openxmlformats.org/markup-compatibility/2006" xmlns:aink="http://schemas.microsoft.com/office/drawing/2016/ink" xmlns:am3d="http://schemas.microsoft.com/office/drawing/2017/model3d" xmlns:o="urn:schemas-microsoft-com:office:office" xmlns:r="http://schemas.openxmlformats.org/officeDocument/2006/relationships" xmlns:m="http://schemas.openxmlformats.org/officeDocument/2006/math" xmlns:v="urn:schemas-microsoft-com:vml" xmlns:wp14="http://schemas.microsoft.com/office/word/2010/wordprocessingDrawing" xmlns:wp="http://schemas.openxmlformats.org/drawingml/2006/wordprocessingDrawing" xmlns:w10="urn:schemas-microsoft-com:office:word" xmlns:w="http://schemas.openxmlformats.org/wordprocessingml/2006/main" xmlns:w14="http://schemas.microsoft.com/office/word/2010/wordml" xmlns:w15="http://schemas.microsoft.com/office/word/2012/wordml" xmlns:w16cid="http://schemas.microsoft.com/office/word/2016/wordml/cid" xmlns:w16se="http://schemas.microsoft.com/office/word/2015/wordml/symex" xmlns:wpg="http://schemas.microsoft.com/office/word/2010/wordprocessingGroup" xmlns:wpi="http://schemas.microsoft.com/office/word/2010/wordprocessingInk" xmlns:wne="http://schemas.microsoft.com/office/word/2006/wordml" xmlns:wps="http://schemas.microsoft.com/office/word/2010/wordprocessingShape" mc:Ignorable="w14 w15 w16se w16cid wp14">
-  <w:abstractNum w:abstractNumId="0" w15:restartNumberingAfterBreak="0">
+<w:numbering xmlns:wpc="http://schemas.microsoft.com/office/word/2010/wordprocessingCanvas" xmlns:mo="http://schemas.microsoft.com/office/mac/office/2008/main" xmlns:mc="http://schemas.openxmlformats.org/markup-compatibility/2006" xmlns:mv="urn:schemas-microsoft-com:mac:vml" xmlns:o="urn:schemas-microsoft-com:office:office" xmlns:r="http://schemas.openxmlformats.org/officeDocument/2006/relationships" xmlns:m="http://schemas.openxmlformats.org/officeDocument/2006/math" xmlns:v="urn:schemas-microsoft-com:vml" xmlns:wp14="http://schemas.microsoft.com/office/word/2010/wordprocessingDrawing" xmlns:wp="http://schemas.openxmlformats.org/drawingml/2006/wordprocessingDrawing" xmlns:w10="urn:schemas-microsoft-com:office:word" xmlns:w="http://schemas.openxmlformats.org/wordprocessingml/2006/main" xmlns:w14="http://schemas.microsoft.com/office/word/2010/wordml" xmlns:w15="http://schemas.microsoft.com/office/word/2012/wordml" xmlns:wpg="http://schemas.microsoft.com/office/word/2010/wordprocessingGroup" xmlns:wpi="http://schemas.microsoft.com/office/word/2010/wordprocessingInk" xmlns:wne="http://schemas.microsoft.com/office/word/2006/wordml" xmlns:wps="http://schemas.microsoft.com/office/word/2010/wordprocessingShape" mc:Ignorable="w14 w15 wp14">
+  <w:abstractNum w:abstractNumId="0">
     <w:nsid w:val="268B6A5F"/>
     <w:multiLevelType w:val="multilevel"/>
     <w:tmpl w:val="1444B4E0"/>
@@ -18372,7 +19978,7 @@
       </w:rPr>
     </w:lvl>
   </w:abstractNum>
-  <w:abstractNum w:abstractNumId="1" w15:restartNumberingAfterBreak="0">
+  <w:abstractNum w:abstractNumId="1">
     <w:nsid w:val="2E0B249B"/>
     <w:multiLevelType w:val="hybridMultilevel"/>
     <w:tmpl w:val="6D6AD3D8"/>
@@ -18461,7 +20067,96 @@
       </w:pPr>
     </w:lvl>
   </w:abstractNum>
-  <w:abstractNum w:abstractNumId="2" w15:restartNumberingAfterBreak="0">
+  <w:abstractNum w:abstractNumId="2">
+    <w:nsid w:val="358F608D"/>
+    <w:multiLevelType w:val="hybridMultilevel"/>
+    <w:tmpl w:val="7F160AD6"/>
+    <w:lvl w:ilvl="0" w:tplc="519C3ADC">
+      <w:start w:val="5"/>
+      <w:numFmt w:val="decimal"/>
+      <w:lvlText w:val="%1，"/>
+      <w:lvlJc w:val="left"/>
+      <w:pPr>
+        <w:ind w:left="720" w:hanging="720"/>
+      </w:pPr>
+      <w:rPr>
+        <w:rFonts w:hint="eastAsia"/>
+      </w:rPr>
+    </w:lvl>
+    <w:lvl w:ilvl="1" w:tplc="04090019" w:tentative="1">
+      <w:start w:val="1"/>
+      <w:numFmt w:val="lowerLetter"/>
+      <w:lvlText w:val="%2)"/>
+      <w:lvlJc w:val="left"/>
+      <w:pPr>
+        <w:ind w:left="960" w:hanging="480"/>
+      </w:pPr>
+    </w:lvl>
+    <w:lvl w:ilvl="2" w:tplc="0409001B" w:tentative="1">
+      <w:start w:val="1"/>
+      <w:numFmt w:val="lowerRoman"/>
+      <w:lvlText w:val="%3."/>
+      <w:lvlJc w:val="right"/>
+      <w:pPr>
+        <w:ind w:left="1440" w:hanging="480"/>
+      </w:pPr>
+    </w:lvl>
+    <w:lvl w:ilvl="3" w:tplc="0409000F" w:tentative="1">
+      <w:start w:val="1"/>
+      <w:numFmt w:val="decimal"/>
+      <w:lvlText w:val="%4."/>
+      <w:lvlJc w:val="left"/>
+      <w:pPr>
+        <w:ind w:left="1920" w:hanging="480"/>
+      </w:pPr>
+    </w:lvl>
+    <w:lvl w:ilvl="4" w:tplc="04090019" w:tentative="1">
+      <w:start w:val="1"/>
+      <w:numFmt w:val="lowerLetter"/>
+      <w:lvlText w:val="%5)"/>
+      <w:lvlJc w:val="left"/>
+      <w:pPr>
+        <w:ind w:left="2400" w:hanging="480"/>
+      </w:pPr>
+    </w:lvl>
+    <w:lvl w:ilvl="5" w:tplc="0409001B" w:tentative="1">
+      <w:start w:val="1"/>
+      <w:numFmt w:val="lowerRoman"/>
+      <w:lvlText w:val="%6."/>
+      <w:lvlJc w:val="right"/>
+      <w:pPr>
+        <w:ind w:left="2880" w:hanging="480"/>
+      </w:pPr>
+    </w:lvl>
+    <w:lvl w:ilvl="6" w:tplc="0409000F" w:tentative="1">
+      <w:start w:val="1"/>
+      <w:numFmt w:val="decimal"/>
+      <w:lvlText w:val="%7."/>
+      <w:lvlJc w:val="left"/>
+      <w:pPr>
+        <w:ind w:left="3360" w:hanging="480"/>
+      </w:pPr>
+    </w:lvl>
+    <w:lvl w:ilvl="7" w:tplc="04090019" w:tentative="1">
+      <w:start w:val="1"/>
+      <w:numFmt w:val="lowerLetter"/>
+      <w:lvlText w:val="%8)"/>
+      <w:lvlJc w:val="left"/>
+      <w:pPr>
+        <w:ind w:left="3840" w:hanging="480"/>
+      </w:pPr>
+    </w:lvl>
+    <w:lvl w:ilvl="8" w:tplc="0409001B" w:tentative="1">
+      <w:start w:val="1"/>
+      <w:numFmt w:val="lowerRoman"/>
+      <w:lvlText w:val="%9."/>
+      <w:lvlJc w:val="right"/>
+      <w:pPr>
+        <w:ind w:left="4320" w:hanging="480"/>
+      </w:pPr>
+    </w:lvl>
+  </w:abstractNum>
+  <w:abstractNum w:abstractNumId="3">
     <w:nsid w:val="35E56280"/>
     <w:multiLevelType w:val="multilevel"/>
     <w:tmpl w:val="241A6CF6"/>
@@ -18574,7 +20269,7 @@
       </w:rPr>
     </w:lvl>
   </w:abstractNum>
-  <w:abstractNum w:abstractNumId="3" w15:restartNumberingAfterBreak="0">
+  <w:abstractNum w:abstractNumId="4">
     <w:nsid w:val="46822FCE"/>
     <w:multiLevelType w:val="multilevel"/>
     <w:tmpl w:val="44A49B08"/>
@@ -18687,7 +20382,7 @@
       </w:rPr>
     </w:lvl>
   </w:abstractNum>
-  <w:abstractNum w:abstractNumId="4" w15:restartNumberingAfterBreak="0">
+  <w:abstractNum w:abstractNumId="5">
     <w:nsid w:val="494A6BB6"/>
     <w:multiLevelType w:val="multilevel"/>
     <w:tmpl w:val="09DEE3E6"/>
@@ -18800,7 +20495,7 @@
       </w:rPr>
     </w:lvl>
   </w:abstractNum>
-  <w:abstractNum w:abstractNumId="5" w15:restartNumberingAfterBreak="0">
+  <w:abstractNum w:abstractNumId="6">
     <w:nsid w:val="50382D9F"/>
     <w:multiLevelType w:val="hybridMultilevel"/>
     <w:tmpl w:val="66BA5CC8"/>
@@ -18889,7 +20584,7 @@
       </w:pPr>
     </w:lvl>
   </w:abstractNum>
-  <w:abstractNum w:abstractNumId="6" w15:restartNumberingAfterBreak="0">
+  <w:abstractNum w:abstractNumId="7">
     <w:nsid w:val="51376DEF"/>
     <w:multiLevelType w:val="hybridMultilevel"/>
     <w:tmpl w:val="5E5EC27C"/>
@@ -18978,7 +20673,7 @@
       </w:pPr>
     </w:lvl>
   </w:abstractNum>
-  <w:abstractNum w:abstractNumId="7" w15:restartNumberingAfterBreak="0">
+  <w:abstractNum w:abstractNumId="8">
     <w:nsid w:val="5B25532E"/>
     <w:multiLevelType w:val="hybridMultilevel"/>
     <w:tmpl w:val="8FB22FDC"/>
@@ -19068,34 +20763,37 @@
     </w:lvl>
   </w:abstractNum>
   <w:num w:numId="1">
-    <w:abstractNumId w:val="6"/>
+    <w:abstractNumId w:val="7"/>
   </w:num>
   <w:num w:numId="2">
-    <w:abstractNumId w:val="3"/>
+    <w:abstractNumId w:val="4"/>
   </w:num>
   <w:num w:numId="3">
     <w:abstractNumId w:val="0"/>
   </w:num>
   <w:num w:numId="4">
-    <w:abstractNumId w:val="7"/>
+    <w:abstractNumId w:val="8"/>
   </w:num>
   <w:num w:numId="5">
-    <w:abstractNumId w:val="2"/>
+    <w:abstractNumId w:val="3"/>
   </w:num>
   <w:num w:numId="6">
     <w:abstractNumId w:val="1"/>
   </w:num>
   <w:num w:numId="7">
+    <w:abstractNumId w:val="6"/>
+  </w:num>
+  <w:num w:numId="8">
     <w:abstractNumId w:val="5"/>
   </w:num>
-  <w:num w:numId="8">
-    <w:abstractNumId w:val="4"/>
+  <w:num w:numId="9">
+    <w:abstractNumId w:val="2"/>
   </w:num>
 </w:numbering>
 </file>
 
 <file path=word/styles.xml><?xml version="1.0" encoding="utf-8"?>
-<w:styles xmlns:mc="http://schemas.openxmlformats.org/markup-compatibility/2006" xmlns:r="http://schemas.openxmlformats.org/officeDocument/2006/relationships" xmlns:w="http://schemas.openxmlformats.org/wordprocessingml/2006/main" xmlns:w14="http://schemas.microsoft.com/office/word/2010/wordml" xmlns:w15="http://schemas.microsoft.com/office/word/2012/wordml" xmlns:w16cid="http://schemas.microsoft.com/office/word/2016/wordml/cid" xmlns:w16se="http://schemas.microsoft.com/office/word/2015/wordml/symex" mc:Ignorable="w14 w15 w16se w16cid">
+<w:styles xmlns:mc="http://schemas.openxmlformats.org/markup-compatibility/2006" xmlns:r="http://schemas.openxmlformats.org/officeDocument/2006/relationships" xmlns:w="http://schemas.openxmlformats.org/wordprocessingml/2006/main" xmlns:w14="http://schemas.microsoft.com/office/word/2010/wordml" xmlns:w15="http://schemas.microsoft.com/office/word/2012/wordml" mc:Ignorable="w14 w15">
   <w:docDefaults>
     <w:rPrDefault>
       <w:rPr>
@@ -19114,7 +20812,7 @@
       </w:pPr>
     </w:pPrDefault>
   </w:docDefaults>
-  <w:latentStyles w:defLockedState="0" w:defUIPriority="99" w:defSemiHidden="0" w:defUnhideWhenUsed="0" w:defQFormat="0" w:count="375">
+  <w:latentStyles w:defLockedState="0" w:defUIPriority="99" w:defSemiHidden="0" w:defUnhideWhenUsed="0" w:defQFormat="0" w:count="382">
     <w:lsdException w:name="Normal" w:uiPriority="0" w:qFormat="1"/>
     <w:lsdException w:name="heading 1" w:uiPriority="9" w:qFormat="1"/>
     <w:lsdException w:name="heading 2" w:semiHidden="1" w:uiPriority="9" w:unhideWhenUsed="1" w:qFormat="1"/>
@@ -19488,8 +21186,6 @@
     <w:lsdException w:name="List Table 7 Colorful Accent 6" w:uiPriority="52"/>
     <w:lsdException w:name="Mention" w:semiHidden="1" w:unhideWhenUsed="1"/>
     <w:lsdException w:name="Smart Hyperlink" w:semiHidden="1" w:unhideWhenUsed="1"/>
-    <w:lsdException w:name="Hashtag" w:semiHidden="1" w:unhideWhenUsed="1"/>
-    <w:lsdException w:name="Unresolved Mention" w:semiHidden="1" w:unhideWhenUsed="1"/>
   </w:latentStyles>
   <w:style w:type="paragraph" w:default="1" w:styleId="a">
     <w:name w:val="Normal"/>

</xml_diff>